<commit_message>
Polymorphism Ex. halfway done.
</commit_message>
<xml_diff>
--- a/C# Advanced/OOP C#/04 - Polymorphism/04. CSharp-OOP-Polymorphism-Exercise.docx
+++ b/C# Advanced/OOP C#/04 - Polymorphism/04. CSharp-OOP-Polymorphism-Exercise.docx
@@ -1,6 +1,6 @@
 
 <file path=word/document.xml><?xml version="1.0" encoding="utf-8"?>
-<w:document xmlns:wpc="http://schemas.microsoft.com/office/word/2010/wordprocessingCanvas" xmlns:cx="http://schemas.microsoft.com/office/drawing/2014/chartex" xmlns:cx1="http://schemas.microsoft.com/office/drawing/2015/9/8/chartex" xmlns:cx2="http://schemas.microsoft.com/office/drawing/2015/10/21/chartex" xmlns:cx3="http://schemas.microsoft.com/office/drawing/2016/5/9/chartex" xmlns:cx4="http://schemas.microsoft.com/office/drawing/2016/5/10/chartex" xmlns:cx5="http://schemas.microsoft.com/office/drawing/2016/5/11/chartex" xmlns:cx6="http://schemas.microsoft.com/office/drawing/2016/5/12/chartex" xmlns:cx7="http://schemas.microsoft.com/office/drawing/2016/5/13/chartex" xmlns:cx8="http://schemas.microsoft.com/office/drawing/2016/5/14/chartex" xmlns:mc="http://schemas.openxmlformats.org/markup-compatibility/2006" xmlns:aink="http://schemas.microsoft.com/office/drawing/2016/ink" xmlns:am3d="http://schemas.microsoft.com/office/drawing/2017/model3d" xmlns:o="urn:schemas-microsoft-com:office:office" xmlns:r="http://schemas.openxmlformats.org/officeDocument/2006/relationships" xmlns:m="http://schemas.openxmlformats.org/officeDocument/2006/math" xmlns:v="urn:schemas-microsoft-com:vml" xmlns:wp14="http://schemas.microsoft.com/office/word/2010/wordprocessingDrawing" xmlns:wp="http://schemas.openxmlformats.org/drawingml/2006/wordprocessingDrawing" xmlns:w10="urn:schemas-microsoft-com:office:word" xmlns:w="http://schemas.openxmlformats.org/wordprocessingml/2006/main" xmlns:w14="http://schemas.microsoft.com/office/word/2010/wordml" xmlns:w15="http://schemas.microsoft.com/office/word/2012/wordml" xmlns:w16cex="http://schemas.microsoft.com/office/word/2018/wordml/cex" xmlns:w16cid="http://schemas.microsoft.com/office/word/2016/wordml/cid" xmlns:w16="http://schemas.microsoft.com/office/word/2018/wordml" xmlns:w16sdtdh="http://schemas.microsoft.com/office/word/2020/wordml/sdtdatahash" xmlns:w16se="http://schemas.microsoft.com/office/word/2015/wordml/symex" xmlns:wpg="http://schemas.microsoft.com/office/word/2010/wordprocessingGroup" xmlns:wpi="http://schemas.microsoft.com/office/word/2010/wordprocessingInk" xmlns:wne="http://schemas.microsoft.com/office/word/2006/wordml" xmlns:wps="http://schemas.microsoft.com/office/word/2010/wordprocessingShape" mc:Ignorable="w14 w15 w16se w16cid w16 w16cex w16sdtdh wp14">
+<w:document xmlns:wpc="http://schemas.microsoft.com/office/word/2010/wordprocessingCanvas" xmlns:cx="http://schemas.microsoft.com/office/drawing/2014/chartex" xmlns:cx1="http://schemas.microsoft.com/office/drawing/2015/9/8/chartex" xmlns:cx2="http://schemas.microsoft.com/office/drawing/2015/10/21/chartex" xmlns:cx3="http://schemas.microsoft.com/office/drawing/2016/5/9/chartex" xmlns:cx4="http://schemas.microsoft.com/office/drawing/2016/5/10/chartex" xmlns:cx5="http://schemas.microsoft.com/office/drawing/2016/5/11/chartex" xmlns:cx6="http://schemas.microsoft.com/office/drawing/2016/5/12/chartex" xmlns:cx7="http://schemas.microsoft.com/office/drawing/2016/5/13/chartex" xmlns:cx8="http://schemas.microsoft.com/office/drawing/2016/5/14/chartex" xmlns:mc="http://schemas.openxmlformats.org/markup-compatibility/2006" xmlns:aink="http://schemas.microsoft.com/office/drawing/2016/ink" xmlns:am3d="http://schemas.microsoft.com/office/drawing/2017/model3d" xmlns:o="urn:schemas-microsoft-com:office:office" xmlns:oel="http://schemas.microsoft.com/office/2019/extlst" xmlns:r="http://schemas.openxmlformats.org/officeDocument/2006/relationships" xmlns:m="http://schemas.openxmlformats.org/officeDocument/2006/math" xmlns:v="urn:schemas-microsoft-com:vml" xmlns:wp14="http://schemas.microsoft.com/office/word/2010/wordprocessingDrawing" xmlns:wp="http://schemas.openxmlformats.org/drawingml/2006/wordprocessingDrawing" xmlns:w10="urn:schemas-microsoft-com:office:word" xmlns:w="http://schemas.openxmlformats.org/wordprocessingml/2006/main" xmlns:w14="http://schemas.microsoft.com/office/word/2010/wordml" xmlns:w15="http://schemas.microsoft.com/office/word/2012/wordml" xmlns:w16cex="http://schemas.microsoft.com/office/word/2018/wordml/cex" xmlns:w16cid="http://schemas.microsoft.com/office/word/2016/wordml/cid" xmlns:w16="http://schemas.microsoft.com/office/word/2018/wordml" xmlns:w16sdtdh="http://schemas.microsoft.com/office/word/2020/wordml/sdtdatahash" xmlns:w16se="http://schemas.microsoft.com/office/word/2015/wordml/symex" xmlns:wpg="http://schemas.microsoft.com/office/word/2010/wordprocessingGroup" xmlns:wpi="http://schemas.microsoft.com/office/word/2010/wordprocessingInk" xmlns:wne="http://schemas.microsoft.com/office/word/2006/wordml" xmlns:wps="http://schemas.microsoft.com/office/word/2010/wordprocessingShape" mc:Ignorable="w14 w15 w16se w16cid w16 w16cex w16sdtdh wp14">
   <w:body>
     <w:p>
       <w:pPr>
@@ -1938,10 +1938,14 @@
         </w:rPr>
       </w:pPr>
       <w:r>
+        <w:rPr>
+          <w:highlight w:val="yellow"/>
+        </w:rPr>
         <w:t xml:space="preserve">Use </w:t>
       </w:r>
       <w:r>
         <w:rPr>
+          <w:highlight w:val="yellow"/>
           <w:lang w:val="bg-BG"/>
         </w:rPr>
         <w:t>your solution of the </w:t>
@@ -1950,12 +1954,14 @@
         <w:rPr>
           <w:b/>
           <w:bCs/>
+          <w:highlight w:val="yellow"/>
           <w:lang w:val="bg-BG"/>
         </w:rPr>
         <w:t>previous</w:t>
       </w:r>
       <w:r>
         <w:rPr>
+          <w:highlight w:val="yellow"/>
           <w:lang w:val="bg-BG"/>
         </w:rPr>
         <w:t> task for the starting point and add more functionality. Add a new vehicle – </w:t>
@@ -1964,12 +1970,14 @@
         <w:rPr>
           <w:b/>
           <w:bCs/>
+          <w:highlight w:val="yellow"/>
           <w:lang w:val="bg-BG"/>
         </w:rPr>
         <w:t>Bus</w:t>
       </w:r>
       <w:r>
         <w:rPr>
+          <w:highlight w:val="yellow"/>
           <w:lang w:val="bg-BG"/>
         </w:rPr>
         <w:t>. Add to every </w:t>
@@ -1978,12 +1986,14 @@
         <w:rPr>
           <w:b/>
           <w:bCs/>
+          <w:highlight w:val="yellow"/>
           <w:lang w:val="bg-BG"/>
         </w:rPr>
         <w:t>vehicle </w:t>
       </w:r>
       <w:r>
         <w:rPr>
+          <w:highlight w:val="yellow"/>
           <w:lang w:val="bg-BG"/>
         </w:rPr>
         <w:t>a new property – </w:t>
@@ -1992,12 +2002,14 @@
         <w:rPr>
           <w:b/>
           <w:bCs/>
+          <w:highlight w:val="yellow"/>
           <w:lang w:val="bg-BG"/>
         </w:rPr>
         <w:t>tank</w:t>
       </w:r>
       <w:r>
         <w:rPr>
+          <w:highlight w:val="yellow"/>
           <w:lang w:val="bg-BG"/>
         </w:rPr>
         <w:t> </w:t>
@@ -2006,12 +2018,14 @@
         <w:rPr>
           <w:b/>
           <w:bCs/>
+          <w:highlight w:val="yellow"/>
           <w:lang w:val="bg-BG"/>
         </w:rPr>
         <w:t>capacity</w:t>
       </w:r>
       <w:r>
         <w:rPr>
+          <w:highlight w:val="yellow"/>
           <w:lang w:val="bg-BG"/>
         </w:rPr>
         <w:t>. A vehicle cannot </w:t>
@@ -2020,12 +2034,14 @@
         <w:rPr>
           <w:b/>
           <w:bCs/>
+          <w:highlight w:val="yellow"/>
           <w:lang w:val="bg-BG"/>
         </w:rPr>
         <w:t>start</w:t>
       </w:r>
       <w:r>
         <w:rPr>
+          <w:highlight w:val="yellow"/>
           <w:lang w:val="bg-BG"/>
         </w:rPr>
         <w:t> </w:t>
@@ -2034,12 +2050,14 @@
         <w:rPr>
           <w:b/>
           <w:bCs/>
+          <w:highlight w:val="yellow"/>
           <w:lang w:val="bg-BG"/>
         </w:rPr>
         <w:t>with</w:t>
       </w:r>
       <w:r>
         <w:rPr>
+          <w:highlight w:val="yellow"/>
           <w:lang w:val="bg-BG"/>
         </w:rPr>
         <w:t> or </w:t>
@@ -2048,12 +2066,14 @@
         <w:rPr>
           <w:b/>
           <w:bCs/>
+          <w:highlight w:val="yellow"/>
           <w:lang w:val="bg-BG"/>
         </w:rPr>
         <w:t>refuel</w:t>
       </w:r>
       <w:r>
         <w:rPr>
+          <w:highlight w:val="yellow"/>
           <w:lang w:val="bg-BG"/>
         </w:rPr>
         <w:t> </w:t>
@@ -2062,12 +2082,14 @@
         <w:rPr>
           <w:b/>
           <w:bCs/>
+          <w:highlight w:val="yellow"/>
           <w:lang w:val="bg-BG"/>
         </w:rPr>
         <w:t>above</w:t>
       </w:r>
       <w:r>
         <w:rPr>
+          <w:highlight w:val="yellow"/>
           <w:lang w:val="bg-BG"/>
         </w:rPr>
         <w:t> its </w:t>
@@ -2076,12 +2098,14 @@
         <w:rPr>
           <w:b/>
           <w:bCs/>
+          <w:highlight w:val="yellow"/>
           <w:lang w:val="bg-BG"/>
         </w:rPr>
         <w:t>tank</w:t>
       </w:r>
       <w:r>
         <w:rPr>
+          <w:highlight w:val="yellow"/>
           <w:lang w:val="bg-BG"/>
         </w:rPr>
         <w:t> </w:t>
@@ -2090,12 +2114,14 @@
         <w:rPr>
           <w:b/>
           <w:bCs/>
+          <w:highlight w:val="yellow"/>
           <w:lang w:val="bg-BG"/>
         </w:rPr>
         <w:t>capacity</w:t>
       </w:r>
       <w:r>
         <w:rPr>
+          <w:highlight w:val="yellow"/>
           <w:lang w:val="bg-BG"/>
         </w:rPr>
         <w:t>.</w:t>
@@ -2110,6 +2136,7 @@
       </w:pPr>
       <w:r>
         <w:rPr>
+          <w:highlight w:val="yellow"/>
           <w:lang w:val="bg-BG"/>
         </w:rPr>
         <w:t>If you </w:t>
@@ -2118,12 +2145,14 @@
         <w:rPr>
           <w:b/>
           <w:bCs/>
+          <w:highlight w:val="yellow"/>
           <w:lang w:val="bg-BG"/>
         </w:rPr>
         <w:t>try to put more fuel</w:t>
       </w:r>
       <w:r>
         <w:rPr>
+          <w:highlight w:val="yellow"/>
           <w:lang w:val="bg-BG"/>
         </w:rPr>
         <w:t> in the tank than the </w:t>
@@ -2132,12 +2161,14 @@
         <w:rPr>
           <w:b/>
           <w:bCs/>
+          <w:highlight w:val="yellow"/>
           <w:lang w:val="bg-BG"/>
         </w:rPr>
         <w:t>available space,</w:t>
       </w:r>
       <w:r>
         <w:rPr>
+          <w:highlight w:val="yellow"/>
           <w:lang w:val="bg-BG"/>
         </w:rPr>
         <w:t> print on the console </w:t>
@@ -2147,12 +2178,14 @@
           <w:rFonts w:ascii="Consolas" w:hAnsi="Consolas"/>
           <w:b/>
           <w:bCs/>
+          <w:highlight w:val="yellow"/>
           <w:lang w:val="bg-BG"/>
         </w:rPr>
         <w:t>"Cannot fit {fuel amount} fuel in the tank"</w:t>
       </w:r>
       <w:r>
         <w:rPr>
+          <w:highlight w:val="yellow"/>
           <w:lang w:val="bg-BG"/>
         </w:rPr>
         <w:t> and </w:t>
@@ -2161,15 +2194,23 @@
         <w:rPr>
           <w:b/>
           <w:bCs/>
+          <w:highlight w:val="yellow"/>
           <w:lang w:val="bg-BG"/>
         </w:rPr>
         <w:t>do not add any fuel</w:t>
       </w:r>
       <w:r>
         <w:rPr>
-          <w:lang w:val="bg-BG"/>
-        </w:rPr>
-        <w:t> in the vehicle’s tank. If you try to </w:t>
+          <w:highlight w:val="yellow"/>
+          <w:lang w:val="bg-BG"/>
+        </w:rPr>
+        <w:t> in the vehicle’s tank</w:t>
+      </w:r>
+      <w:r>
+        <w:rPr>
+          <w:lang w:val="bg-BG"/>
+        </w:rPr>
+        <w:t>. If you try to </w:t>
       </w:r>
       <w:r>
         <w:rPr>
@@ -9164,7 +9205,7 @@
 </file>
 
 <file path=word/endnotes.xml><?xml version="1.0" encoding="utf-8"?>
-<w:endnotes xmlns:wpc="http://schemas.microsoft.com/office/word/2010/wordprocessingCanvas" xmlns:cx="http://schemas.microsoft.com/office/drawing/2014/chartex" xmlns:cx1="http://schemas.microsoft.com/office/drawing/2015/9/8/chartex" xmlns:cx2="http://schemas.microsoft.com/office/drawing/2015/10/21/chartex" xmlns:cx3="http://schemas.microsoft.com/office/drawing/2016/5/9/chartex" xmlns:cx4="http://schemas.microsoft.com/office/drawing/2016/5/10/chartex" xmlns:cx5="http://schemas.microsoft.com/office/drawing/2016/5/11/chartex" xmlns:cx6="http://schemas.microsoft.com/office/drawing/2016/5/12/chartex" xmlns:cx7="http://schemas.microsoft.com/office/drawing/2016/5/13/chartex" xmlns:cx8="http://schemas.microsoft.com/office/drawing/2016/5/14/chartex" xmlns:mc="http://schemas.openxmlformats.org/markup-compatibility/2006" xmlns:aink="http://schemas.microsoft.com/office/drawing/2016/ink" xmlns:am3d="http://schemas.microsoft.com/office/drawing/2017/model3d" xmlns:o="urn:schemas-microsoft-com:office:office" xmlns:r="http://schemas.openxmlformats.org/officeDocument/2006/relationships" xmlns:m="http://schemas.openxmlformats.org/officeDocument/2006/math" xmlns:v="urn:schemas-microsoft-com:vml" xmlns:wp14="http://schemas.microsoft.com/office/word/2010/wordprocessingDrawing" xmlns:wp="http://schemas.openxmlformats.org/drawingml/2006/wordprocessingDrawing" xmlns:w10="urn:schemas-microsoft-com:office:word" xmlns:w="http://schemas.openxmlformats.org/wordprocessingml/2006/main" xmlns:w14="http://schemas.microsoft.com/office/word/2010/wordml" xmlns:w15="http://schemas.microsoft.com/office/word/2012/wordml" xmlns:w16cex="http://schemas.microsoft.com/office/word/2018/wordml/cex" xmlns:w16cid="http://schemas.microsoft.com/office/word/2016/wordml/cid" xmlns:w16="http://schemas.microsoft.com/office/word/2018/wordml" xmlns:w16sdtdh="http://schemas.microsoft.com/office/word/2020/wordml/sdtdatahash" xmlns:w16se="http://schemas.microsoft.com/office/word/2015/wordml/symex" xmlns:wpg="http://schemas.microsoft.com/office/word/2010/wordprocessingGroup" xmlns:wpi="http://schemas.microsoft.com/office/word/2010/wordprocessingInk" xmlns:wne="http://schemas.microsoft.com/office/word/2006/wordml" xmlns:wps="http://schemas.microsoft.com/office/word/2010/wordprocessingShape" mc:Ignorable="w14 w15 w16se w16cid w16 w16cex w16sdtdh wp14">
+<w:endnotes xmlns:wpc="http://schemas.microsoft.com/office/word/2010/wordprocessingCanvas" xmlns:cx="http://schemas.microsoft.com/office/drawing/2014/chartex" xmlns:cx1="http://schemas.microsoft.com/office/drawing/2015/9/8/chartex" xmlns:cx2="http://schemas.microsoft.com/office/drawing/2015/10/21/chartex" xmlns:cx3="http://schemas.microsoft.com/office/drawing/2016/5/9/chartex" xmlns:cx4="http://schemas.microsoft.com/office/drawing/2016/5/10/chartex" xmlns:cx5="http://schemas.microsoft.com/office/drawing/2016/5/11/chartex" xmlns:cx6="http://schemas.microsoft.com/office/drawing/2016/5/12/chartex" xmlns:cx7="http://schemas.microsoft.com/office/drawing/2016/5/13/chartex" xmlns:cx8="http://schemas.microsoft.com/office/drawing/2016/5/14/chartex" xmlns:mc="http://schemas.openxmlformats.org/markup-compatibility/2006" xmlns:aink="http://schemas.microsoft.com/office/drawing/2016/ink" xmlns:am3d="http://schemas.microsoft.com/office/drawing/2017/model3d" xmlns:o="urn:schemas-microsoft-com:office:office" xmlns:oel="http://schemas.microsoft.com/office/2019/extlst" xmlns:r="http://schemas.openxmlformats.org/officeDocument/2006/relationships" xmlns:m="http://schemas.openxmlformats.org/officeDocument/2006/math" xmlns:v="urn:schemas-microsoft-com:vml" xmlns:wp14="http://schemas.microsoft.com/office/word/2010/wordprocessingDrawing" xmlns:wp="http://schemas.openxmlformats.org/drawingml/2006/wordprocessingDrawing" xmlns:w10="urn:schemas-microsoft-com:office:word" xmlns:w="http://schemas.openxmlformats.org/wordprocessingml/2006/main" xmlns:w14="http://schemas.microsoft.com/office/word/2010/wordml" xmlns:w15="http://schemas.microsoft.com/office/word/2012/wordml" xmlns:w16cex="http://schemas.microsoft.com/office/word/2018/wordml/cex" xmlns:w16cid="http://schemas.microsoft.com/office/word/2016/wordml/cid" xmlns:w16="http://schemas.microsoft.com/office/word/2018/wordml" xmlns:w16sdtdh="http://schemas.microsoft.com/office/word/2020/wordml/sdtdatahash" xmlns:w16se="http://schemas.microsoft.com/office/word/2015/wordml/symex" xmlns:wpg="http://schemas.microsoft.com/office/word/2010/wordprocessingGroup" xmlns:wpi="http://schemas.microsoft.com/office/word/2010/wordprocessingInk" xmlns:wne="http://schemas.microsoft.com/office/word/2006/wordml" xmlns:wps="http://schemas.microsoft.com/office/word/2010/wordprocessingShape" mc:Ignorable="w14 w15 w16se w16cid w16 w16cex w16sdtdh wp14">
   <w:endnote w:type="separator" w:id="-1">
     <w:p>
       <w:pPr>
@@ -9189,7 +9230,7 @@
 </file>
 
 <file path=word/footer1.xml><?xml version="1.0" encoding="utf-8"?>
-<w:ftr xmlns:wpc="http://schemas.microsoft.com/office/word/2010/wordprocessingCanvas" xmlns:cx="http://schemas.microsoft.com/office/drawing/2014/chartex" xmlns:cx1="http://schemas.microsoft.com/office/drawing/2015/9/8/chartex" xmlns:cx2="http://schemas.microsoft.com/office/drawing/2015/10/21/chartex" xmlns:cx3="http://schemas.microsoft.com/office/drawing/2016/5/9/chartex" xmlns:cx4="http://schemas.microsoft.com/office/drawing/2016/5/10/chartex" xmlns:cx5="http://schemas.microsoft.com/office/drawing/2016/5/11/chartex" xmlns:cx6="http://schemas.microsoft.com/office/drawing/2016/5/12/chartex" xmlns:cx7="http://schemas.microsoft.com/office/drawing/2016/5/13/chartex" xmlns:cx8="http://schemas.microsoft.com/office/drawing/2016/5/14/chartex" xmlns:mc="http://schemas.openxmlformats.org/markup-compatibility/2006" xmlns:aink="http://schemas.microsoft.com/office/drawing/2016/ink" xmlns:am3d="http://schemas.microsoft.com/office/drawing/2017/model3d" xmlns:o="urn:schemas-microsoft-com:office:office" xmlns:r="http://schemas.openxmlformats.org/officeDocument/2006/relationships" xmlns:m="http://schemas.openxmlformats.org/officeDocument/2006/math" xmlns:v="urn:schemas-microsoft-com:vml" xmlns:wp14="http://schemas.microsoft.com/office/word/2010/wordprocessingDrawing" xmlns:wp="http://schemas.openxmlformats.org/drawingml/2006/wordprocessingDrawing" xmlns:w10="urn:schemas-microsoft-com:office:word" xmlns:w="http://schemas.openxmlformats.org/wordprocessingml/2006/main" xmlns:w14="http://schemas.microsoft.com/office/word/2010/wordml" xmlns:w15="http://schemas.microsoft.com/office/word/2012/wordml" xmlns:w16cex="http://schemas.microsoft.com/office/word/2018/wordml/cex" xmlns:w16cid="http://schemas.microsoft.com/office/word/2016/wordml/cid" xmlns:w16="http://schemas.microsoft.com/office/word/2018/wordml" xmlns:w16sdtdh="http://schemas.microsoft.com/office/word/2020/wordml/sdtdatahash" xmlns:w16se="http://schemas.microsoft.com/office/word/2015/wordml/symex" xmlns:wpg="http://schemas.microsoft.com/office/word/2010/wordprocessingGroup" xmlns:wpi="http://schemas.microsoft.com/office/word/2010/wordprocessingInk" xmlns:wne="http://schemas.microsoft.com/office/word/2006/wordml" xmlns:wps="http://schemas.microsoft.com/office/word/2010/wordprocessingShape" mc:Ignorable="w14 w15 w16se w16cid w16 w16cex w16sdtdh wp14">
+<w:ftr xmlns:wpc="http://schemas.microsoft.com/office/word/2010/wordprocessingCanvas" xmlns:cx="http://schemas.microsoft.com/office/drawing/2014/chartex" xmlns:cx1="http://schemas.microsoft.com/office/drawing/2015/9/8/chartex" xmlns:cx2="http://schemas.microsoft.com/office/drawing/2015/10/21/chartex" xmlns:cx3="http://schemas.microsoft.com/office/drawing/2016/5/9/chartex" xmlns:cx4="http://schemas.microsoft.com/office/drawing/2016/5/10/chartex" xmlns:cx5="http://schemas.microsoft.com/office/drawing/2016/5/11/chartex" xmlns:cx6="http://schemas.microsoft.com/office/drawing/2016/5/12/chartex" xmlns:cx7="http://schemas.microsoft.com/office/drawing/2016/5/13/chartex" xmlns:cx8="http://schemas.microsoft.com/office/drawing/2016/5/14/chartex" xmlns:mc="http://schemas.openxmlformats.org/markup-compatibility/2006" xmlns:aink="http://schemas.microsoft.com/office/drawing/2016/ink" xmlns:am3d="http://schemas.microsoft.com/office/drawing/2017/model3d" xmlns:o="urn:schemas-microsoft-com:office:office" xmlns:oel="http://schemas.microsoft.com/office/2019/extlst" xmlns:r="http://schemas.openxmlformats.org/officeDocument/2006/relationships" xmlns:m="http://schemas.openxmlformats.org/officeDocument/2006/math" xmlns:v="urn:schemas-microsoft-com:vml" xmlns:wp14="http://schemas.microsoft.com/office/word/2010/wordprocessingDrawing" xmlns:wp="http://schemas.openxmlformats.org/drawingml/2006/wordprocessingDrawing" xmlns:w10="urn:schemas-microsoft-com:office:word" xmlns:w="http://schemas.openxmlformats.org/wordprocessingml/2006/main" xmlns:w14="http://schemas.microsoft.com/office/word/2010/wordml" xmlns:w15="http://schemas.microsoft.com/office/word/2012/wordml" xmlns:w16cex="http://schemas.microsoft.com/office/word/2018/wordml/cex" xmlns:w16cid="http://schemas.microsoft.com/office/word/2016/wordml/cid" xmlns:w16="http://schemas.microsoft.com/office/word/2018/wordml" xmlns:w16sdtdh="http://schemas.microsoft.com/office/word/2020/wordml/sdtdatahash" xmlns:w16se="http://schemas.microsoft.com/office/word/2015/wordml/symex" xmlns:wpg="http://schemas.microsoft.com/office/word/2010/wordprocessingGroup" xmlns:wpi="http://schemas.microsoft.com/office/word/2010/wordprocessingInk" xmlns:wne="http://schemas.microsoft.com/office/word/2006/wordml" xmlns:wps="http://schemas.microsoft.com/office/word/2010/wordprocessingShape" mc:Ignorable="w14 w15 w16se w16cid w16 w16cex w16sdtdh wp14">
   <w:p>
     <w:pPr>
       <w:pStyle w:val="Footer"/>
@@ -11254,7 +11295,7 @@
 </file>
 
 <file path=word/footnotes.xml><?xml version="1.0" encoding="utf-8"?>
-<w:footnotes xmlns:wpc="http://schemas.microsoft.com/office/word/2010/wordprocessingCanvas" xmlns:cx="http://schemas.microsoft.com/office/drawing/2014/chartex" xmlns:cx1="http://schemas.microsoft.com/office/drawing/2015/9/8/chartex" xmlns:cx2="http://schemas.microsoft.com/office/drawing/2015/10/21/chartex" xmlns:cx3="http://schemas.microsoft.com/office/drawing/2016/5/9/chartex" xmlns:cx4="http://schemas.microsoft.com/office/drawing/2016/5/10/chartex" xmlns:cx5="http://schemas.microsoft.com/office/drawing/2016/5/11/chartex" xmlns:cx6="http://schemas.microsoft.com/office/drawing/2016/5/12/chartex" xmlns:cx7="http://schemas.microsoft.com/office/drawing/2016/5/13/chartex" xmlns:cx8="http://schemas.microsoft.com/office/drawing/2016/5/14/chartex" xmlns:mc="http://schemas.openxmlformats.org/markup-compatibility/2006" xmlns:aink="http://schemas.microsoft.com/office/drawing/2016/ink" xmlns:am3d="http://schemas.microsoft.com/office/drawing/2017/model3d" xmlns:o="urn:schemas-microsoft-com:office:office" xmlns:r="http://schemas.openxmlformats.org/officeDocument/2006/relationships" xmlns:m="http://schemas.openxmlformats.org/officeDocument/2006/math" xmlns:v="urn:schemas-microsoft-com:vml" xmlns:wp14="http://schemas.microsoft.com/office/word/2010/wordprocessingDrawing" xmlns:wp="http://schemas.openxmlformats.org/drawingml/2006/wordprocessingDrawing" xmlns:w10="urn:schemas-microsoft-com:office:word" xmlns:w="http://schemas.openxmlformats.org/wordprocessingml/2006/main" xmlns:w14="http://schemas.microsoft.com/office/word/2010/wordml" xmlns:w15="http://schemas.microsoft.com/office/word/2012/wordml" xmlns:w16cex="http://schemas.microsoft.com/office/word/2018/wordml/cex" xmlns:w16cid="http://schemas.microsoft.com/office/word/2016/wordml/cid" xmlns:w16="http://schemas.microsoft.com/office/word/2018/wordml" xmlns:w16sdtdh="http://schemas.microsoft.com/office/word/2020/wordml/sdtdatahash" xmlns:w16se="http://schemas.microsoft.com/office/word/2015/wordml/symex" xmlns:wpg="http://schemas.microsoft.com/office/word/2010/wordprocessingGroup" xmlns:wpi="http://schemas.microsoft.com/office/word/2010/wordprocessingInk" xmlns:wne="http://schemas.microsoft.com/office/word/2006/wordml" xmlns:wps="http://schemas.microsoft.com/office/word/2010/wordprocessingShape" mc:Ignorable="w14 w15 w16se w16cid w16 w16cex w16sdtdh wp14">
+<w:footnotes xmlns:wpc="http://schemas.microsoft.com/office/word/2010/wordprocessingCanvas" xmlns:cx="http://schemas.microsoft.com/office/drawing/2014/chartex" xmlns:cx1="http://schemas.microsoft.com/office/drawing/2015/9/8/chartex" xmlns:cx2="http://schemas.microsoft.com/office/drawing/2015/10/21/chartex" xmlns:cx3="http://schemas.microsoft.com/office/drawing/2016/5/9/chartex" xmlns:cx4="http://schemas.microsoft.com/office/drawing/2016/5/10/chartex" xmlns:cx5="http://schemas.microsoft.com/office/drawing/2016/5/11/chartex" xmlns:cx6="http://schemas.microsoft.com/office/drawing/2016/5/12/chartex" xmlns:cx7="http://schemas.microsoft.com/office/drawing/2016/5/13/chartex" xmlns:cx8="http://schemas.microsoft.com/office/drawing/2016/5/14/chartex" xmlns:mc="http://schemas.openxmlformats.org/markup-compatibility/2006" xmlns:aink="http://schemas.microsoft.com/office/drawing/2016/ink" xmlns:am3d="http://schemas.microsoft.com/office/drawing/2017/model3d" xmlns:o="urn:schemas-microsoft-com:office:office" xmlns:oel="http://schemas.microsoft.com/office/2019/extlst" xmlns:r="http://schemas.openxmlformats.org/officeDocument/2006/relationships" xmlns:m="http://schemas.openxmlformats.org/officeDocument/2006/math" xmlns:v="urn:schemas-microsoft-com:vml" xmlns:wp14="http://schemas.microsoft.com/office/word/2010/wordprocessingDrawing" xmlns:wp="http://schemas.openxmlformats.org/drawingml/2006/wordprocessingDrawing" xmlns:w10="urn:schemas-microsoft-com:office:word" xmlns:w="http://schemas.openxmlformats.org/wordprocessingml/2006/main" xmlns:w14="http://schemas.microsoft.com/office/word/2010/wordml" xmlns:w15="http://schemas.microsoft.com/office/word/2012/wordml" xmlns:w16cex="http://schemas.microsoft.com/office/word/2018/wordml/cex" xmlns:w16cid="http://schemas.microsoft.com/office/word/2016/wordml/cid" xmlns:w16="http://schemas.microsoft.com/office/word/2018/wordml" xmlns:w16sdtdh="http://schemas.microsoft.com/office/word/2020/wordml/sdtdatahash" xmlns:w16se="http://schemas.microsoft.com/office/word/2015/wordml/symex" xmlns:wpg="http://schemas.microsoft.com/office/word/2010/wordprocessingGroup" xmlns:wpi="http://schemas.microsoft.com/office/word/2010/wordprocessingInk" xmlns:wne="http://schemas.microsoft.com/office/word/2006/wordml" xmlns:wps="http://schemas.microsoft.com/office/word/2010/wordprocessingShape" mc:Ignorable="w14 w15 w16se w16cid w16 w16cex w16sdtdh wp14">
   <w:footnote w:type="separator" w:id="-1">
     <w:p>
       <w:pPr>
@@ -11279,7 +11320,7 @@
 </file>
 
 <file path=word/header1.xml><?xml version="1.0" encoding="utf-8"?>
-<w:hdr xmlns:wpc="http://schemas.microsoft.com/office/word/2010/wordprocessingCanvas" xmlns:cx="http://schemas.microsoft.com/office/drawing/2014/chartex" xmlns:cx1="http://schemas.microsoft.com/office/drawing/2015/9/8/chartex" xmlns:cx2="http://schemas.microsoft.com/office/drawing/2015/10/21/chartex" xmlns:cx3="http://schemas.microsoft.com/office/drawing/2016/5/9/chartex" xmlns:cx4="http://schemas.microsoft.com/office/drawing/2016/5/10/chartex" xmlns:cx5="http://schemas.microsoft.com/office/drawing/2016/5/11/chartex" xmlns:cx6="http://schemas.microsoft.com/office/drawing/2016/5/12/chartex" xmlns:cx7="http://schemas.microsoft.com/office/drawing/2016/5/13/chartex" xmlns:cx8="http://schemas.microsoft.com/office/drawing/2016/5/14/chartex" xmlns:mc="http://schemas.openxmlformats.org/markup-compatibility/2006" xmlns:aink="http://schemas.microsoft.com/office/drawing/2016/ink" xmlns:am3d="http://schemas.microsoft.com/office/drawing/2017/model3d" xmlns:o="urn:schemas-microsoft-com:office:office" xmlns:r="http://schemas.openxmlformats.org/officeDocument/2006/relationships" xmlns:m="http://schemas.openxmlformats.org/officeDocument/2006/math" xmlns:v="urn:schemas-microsoft-com:vml" xmlns:wp14="http://schemas.microsoft.com/office/word/2010/wordprocessingDrawing" xmlns:wp="http://schemas.openxmlformats.org/drawingml/2006/wordprocessingDrawing" xmlns:w10="urn:schemas-microsoft-com:office:word" xmlns:w="http://schemas.openxmlformats.org/wordprocessingml/2006/main" xmlns:w14="http://schemas.microsoft.com/office/word/2010/wordml" xmlns:w15="http://schemas.microsoft.com/office/word/2012/wordml" xmlns:w16cex="http://schemas.microsoft.com/office/word/2018/wordml/cex" xmlns:w16cid="http://schemas.microsoft.com/office/word/2016/wordml/cid" xmlns:w16="http://schemas.microsoft.com/office/word/2018/wordml" xmlns:w16sdtdh="http://schemas.microsoft.com/office/word/2020/wordml/sdtdatahash" xmlns:w16se="http://schemas.microsoft.com/office/word/2015/wordml/symex" xmlns:wpg="http://schemas.microsoft.com/office/word/2010/wordprocessingGroup" xmlns:wpi="http://schemas.microsoft.com/office/word/2010/wordprocessingInk" xmlns:wne="http://schemas.microsoft.com/office/word/2006/wordml" xmlns:wps="http://schemas.microsoft.com/office/word/2010/wordprocessingShape" mc:Ignorable="w14 w15 w16se w16cid w16 w16cex w16sdtdh wp14">
+<w:hdr xmlns:wpc="http://schemas.microsoft.com/office/word/2010/wordprocessingCanvas" xmlns:cx="http://schemas.microsoft.com/office/drawing/2014/chartex" xmlns:cx1="http://schemas.microsoft.com/office/drawing/2015/9/8/chartex" xmlns:cx2="http://schemas.microsoft.com/office/drawing/2015/10/21/chartex" xmlns:cx3="http://schemas.microsoft.com/office/drawing/2016/5/9/chartex" xmlns:cx4="http://schemas.microsoft.com/office/drawing/2016/5/10/chartex" xmlns:cx5="http://schemas.microsoft.com/office/drawing/2016/5/11/chartex" xmlns:cx6="http://schemas.microsoft.com/office/drawing/2016/5/12/chartex" xmlns:cx7="http://schemas.microsoft.com/office/drawing/2016/5/13/chartex" xmlns:cx8="http://schemas.microsoft.com/office/drawing/2016/5/14/chartex" xmlns:mc="http://schemas.openxmlformats.org/markup-compatibility/2006" xmlns:aink="http://schemas.microsoft.com/office/drawing/2016/ink" xmlns:am3d="http://schemas.microsoft.com/office/drawing/2017/model3d" xmlns:o="urn:schemas-microsoft-com:office:office" xmlns:oel="http://schemas.microsoft.com/office/2019/extlst" xmlns:r="http://schemas.openxmlformats.org/officeDocument/2006/relationships" xmlns:m="http://schemas.openxmlformats.org/officeDocument/2006/math" xmlns:v="urn:schemas-microsoft-com:vml" xmlns:wp14="http://schemas.microsoft.com/office/word/2010/wordprocessingDrawing" xmlns:wp="http://schemas.openxmlformats.org/drawingml/2006/wordprocessingDrawing" xmlns:w10="urn:schemas-microsoft-com:office:word" xmlns:w="http://schemas.openxmlformats.org/wordprocessingml/2006/main" xmlns:w14="http://schemas.microsoft.com/office/word/2010/wordml" xmlns:w15="http://schemas.microsoft.com/office/word/2012/wordml" xmlns:w16cex="http://schemas.microsoft.com/office/word/2018/wordml/cex" xmlns:w16cid="http://schemas.microsoft.com/office/word/2016/wordml/cid" xmlns:w16="http://schemas.microsoft.com/office/word/2018/wordml" xmlns:w16sdtdh="http://schemas.microsoft.com/office/word/2020/wordml/sdtdatahash" xmlns:w16se="http://schemas.microsoft.com/office/word/2015/wordml/symex" xmlns:wpg="http://schemas.microsoft.com/office/word/2010/wordprocessingGroup" xmlns:wpi="http://schemas.microsoft.com/office/word/2010/wordprocessingInk" xmlns:wne="http://schemas.microsoft.com/office/word/2006/wordml" xmlns:wps="http://schemas.microsoft.com/office/word/2010/wordprocessingShape" mc:Ignorable="w14 w15 w16se w16cid w16 w16cex w16sdtdh wp14">
   <w:p>
     <w:pPr>
       <w:pStyle w:val="Header"/>
@@ -11290,7 +11331,7 @@
 </file>
 
 <file path=word/numbering.xml><?xml version="1.0" encoding="utf-8"?>
-<w:numbering xmlns:wpc="http://schemas.microsoft.com/office/word/2010/wordprocessingCanvas" xmlns:cx="http://schemas.microsoft.com/office/drawing/2014/chartex" xmlns:cx1="http://schemas.microsoft.com/office/drawing/2015/9/8/chartex" xmlns:cx2="http://schemas.microsoft.com/office/drawing/2015/10/21/chartex" xmlns:cx3="http://schemas.microsoft.com/office/drawing/2016/5/9/chartex" xmlns:cx4="http://schemas.microsoft.com/office/drawing/2016/5/10/chartex" xmlns:cx5="http://schemas.microsoft.com/office/drawing/2016/5/11/chartex" xmlns:cx6="http://schemas.microsoft.com/office/drawing/2016/5/12/chartex" xmlns:cx7="http://schemas.microsoft.com/office/drawing/2016/5/13/chartex" xmlns:cx8="http://schemas.microsoft.com/office/drawing/2016/5/14/chartex" xmlns:mc="http://schemas.openxmlformats.org/markup-compatibility/2006" xmlns:aink="http://schemas.microsoft.com/office/drawing/2016/ink" xmlns:am3d="http://schemas.microsoft.com/office/drawing/2017/model3d" xmlns:o="urn:schemas-microsoft-com:office:office" xmlns:r="http://schemas.openxmlformats.org/officeDocument/2006/relationships" xmlns:m="http://schemas.openxmlformats.org/officeDocument/2006/math" xmlns:v="urn:schemas-microsoft-com:vml" xmlns:wp14="http://schemas.microsoft.com/office/word/2010/wordprocessingDrawing" xmlns:wp="http://schemas.openxmlformats.org/drawingml/2006/wordprocessingDrawing" xmlns:w10="urn:schemas-microsoft-com:office:word" xmlns:w="http://schemas.openxmlformats.org/wordprocessingml/2006/main" xmlns:w14="http://schemas.microsoft.com/office/word/2010/wordml" xmlns:w15="http://schemas.microsoft.com/office/word/2012/wordml" xmlns:w16cex="http://schemas.microsoft.com/office/word/2018/wordml/cex" xmlns:w16cid="http://schemas.microsoft.com/office/word/2016/wordml/cid" xmlns:w16="http://schemas.microsoft.com/office/word/2018/wordml" xmlns:w16sdtdh="http://schemas.microsoft.com/office/word/2020/wordml/sdtdatahash" xmlns:w16se="http://schemas.microsoft.com/office/word/2015/wordml/symex" xmlns:wpg="http://schemas.microsoft.com/office/word/2010/wordprocessingGroup" xmlns:wpi="http://schemas.microsoft.com/office/word/2010/wordprocessingInk" xmlns:wne="http://schemas.microsoft.com/office/word/2006/wordml" xmlns:wps="http://schemas.microsoft.com/office/word/2010/wordprocessingShape" mc:Ignorable="w14 w15 w16se w16cid w16 w16cex w16sdtdh wp14">
+<w:numbering xmlns:wpc="http://schemas.microsoft.com/office/word/2010/wordprocessingCanvas" xmlns:cx="http://schemas.microsoft.com/office/drawing/2014/chartex" xmlns:cx1="http://schemas.microsoft.com/office/drawing/2015/9/8/chartex" xmlns:cx2="http://schemas.microsoft.com/office/drawing/2015/10/21/chartex" xmlns:cx3="http://schemas.microsoft.com/office/drawing/2016/5/9/chartex" xmlns:cx4="http://schemas.microsoft.com/office/drawing/2016/5/10/chartex" xmlns:cx5="http://schemas.microsoft.com/office/drawing/2016/5/11/chartex" xmlns:cx6="http://schemas.microsoft.com/office/drawing/2016/5/12/chartex" xmlns:cx7="http://schemas.microsoft.com/office/drawing/2016/5/13/chartex" xmlns:cx8="http://schemas.microsoft.com/office/drawing/2016/5/14/chartex" xmlns:mc="http://schemas.openxmlformats.org/markup-compatibility/2006" xmlns:aink="http://schemas.microsoft.com/office/drawing/2016/ink" xmlns:am3d="http://schemas.microsoft.com/office/drawing/2017/model3d" xmlns:o="urn:schemas-microsoft-com:office:office" xmlns:oel="http://schemas.microsoft.com/office/2019/extlst" xmlns:r="http://schemas.openxmlformats.org/officeDocument/2006/relationships" xmlns:m="http://schemas.openxmlformats.org/officeDocument/2006/math" xmlns:v="urn:schemas-microsoft-com:vml" xmlns:wp14="http://schemas.microsoft.com/office/word/2010/wordprocessingDrawing" xmlns:wp="http://schemas.openxmlformats.org/drawingml/2006/wordprocessingDrawing" xmlns:w10="urn:schemas-microsoft-com:office:word" xmlns:w="http://schemas.openxmlformats.org/wordprocessingml/2006/main" xmlns:w14="http://schemas.microsoft.com/office/word/2010/wordml" xmlns:w15="http://schemas.microsoft.com/office/word/2012/wordml" xmlns:w16cex="http://schemas.microsoft.com/office/word/2018/wordml/cex" xmlns:w16cid="http://schemas.microsoft.com/office/word/2016/wordml/cid" xmlns:w16="http://schemas.microsoft.com/office/word/2018/wordml" xmlns:w16sdtdh="http://schemas.microsoft.com/office/word/2020/wordml/sdtdatahash" xmlns:w16se="http://schemas.microsoft.com/office/word/2015/wordml/symex" xmlns:wpg="http://schemas.microsoft.com/office/word/2010/wordprocessingGroup" xmlns:wpi="http://schemas.microsoft.com/office/word/2010/wordprocessingInk" xmlns:wne="http://schemas.microsoft.com/office/word/2006/wordml" xmlns:wps="http://schemas.microsoft.com/office/word/2010/wordprocessingShape" mc:Ignorable="w14 w15 w16se w16cid w16 w16cex w16sdtdh wp14">
   <w:abstractNum w:abstractNumId="0" w15:restartNumberingAfterBreak="0">
     <w:nsid w:val="0B41760D"/>
     <w:multiLevelType w:val="hybridMultilevel"/>
@@ -12707,43 +12748,43 @@
       </w:rPr>
     </w:lvl>
   </w:abstractNum>
-  <w:num w:numId="1">
+  <w:num w:numId="1" w16cid:durableId="987705473">
     <w:abstractNumId w:val="2"/>
   </w:num>
-  <w:num w:numId="2">
+  <w:num w:numId="2" w16cid:durableId="1733891358">
     <w:abstractNumId w:val="12"/>
   </w:num>
-  <w:num w:numId="3">
+  <w:num w:numId="3" w16cid:durableId="950208979">
     <w:abstractNumId w:val="4"/>
   </w:num>
-  <w:num w:numId="4">
+  <w:num w:numId="4" w16cid:durableId="1925458727">
     <w:abstractNumId w:val="7"/>
   </w:num>
-  <w:num w:numId="5">
+  <w:num w:numId="5" w16cid:durableId="2129002690">
     <w:abstractNumId w:val="11"/>
   </w:num>
-  <w:num w:numId="6">
+  <w:num w:numId="6" w16cid:durableId="1976526860">
     <w:abstractNumId w:val="8"/>
   </w:num>
-  <w:num w:numId="7">
+  <w:num w:numId="7" w16cid:durableId="1099525107">
     <w:abstractNumId w:val="10"/>
   </w:num>
-  <w:num w:numId="8">
+  <w:num w:numId="8" w16cid:durableId="1335494273">
     <w:abstractNumId w:val="6"/>
   </w:num>
-  <w:num w:numId="9">
+  <w:num w:numId="9" w16cid:durableId="1846552381">
     <w:abstractNumId w:val="0"/>
   </w:num>
-  <w:num w:numId="10">
+  <w:num w:numId="10" w16cid:durableId="175659354">
     <w:abstractNumId w:val="1"/>
   </w:num>
-  <w:num w:numId="11">
+  <w:num w:numId="11" w16cid:durableId="607083598">
     <w:abstractNumId w:val="9"/>
   </w:num>
-  <w:num w:numId="12">
+  <w:num w:numId="12" w16cid:durableId="212814784">
     <w:abstractNumId w:val="3"/>
   </w:num>
-  <w:num w:numId="13">
+  <w:num w:numId="13" w16cid:durableId="850291175">
     <w:abstractNumId w:val="5"/>
   </w:num>
   <w:numIdMacAtCleanup w:val="13"/>
@@ -13889,15 +13930,16 @@
 </file>
 
 <file path=customXml/item1.xml><?xml version="1.0" encoding="utf-8"?>
-<?mso-contentType ?>
-<FormTemplates xmlns="http://schemas.microsoft.com/sharepoint/v3/contenttype/forms">
-  <Display>DocumentLibraryForm</Display>
-  <Edit>DocumentLibraryForm</Edit>
-  <New>DocumentLibraryForm</New>
-</FormTemplates>
+<p:properties xmlns:p="http://schemas.microsoft.com/office/2006/metadata/properties" xmlns:xsi="http://www.w3.org/2001/XMLSchema-instance" xmlns:pc="http://schemas.microsoft.com/office/infopath/2007/PartnerControls">
+  <documentManagement/>
+</p:properties>
 </file>
 
 <file path=customXml/item2.xml><?xml version="1.0" encoding="utf-8"?>
+<b:Sources xmlns:b="http://schemas.openxmlformats.org/officeDocument/2006/bibliography" xmlns="http://schemas.openxmlformats.org/officeDocument/2006/bibliography" SelectedStyle="\APA.XSL" StyleName="APA"/>
+</file>
+
+<file path=customXml/item3.xml><?xml version="1.0" encoding="utf-8"?>
 <ct:contentTypeSchema xmlns:ct="http://schemas.microsoft.com/office/2006/metadata/contentType" xmlns:ma="http://schemas.microsoft.com/office/2006/metadata/properties/metaAttributes" ct:_="" ma:_="" ma:contentTypeName="Document" ma:contentTypeID="0x010100B6C18B0EB80FEC43B96FC4929E3ACDFF" ma:contentTypeVersion="0" ma:contentTypeDescription="Create a new document." ma:contentTypeScope="" ma:versionID="f204148d70153a85717fefcf945dd6d1">
   <xsd:schema xmlns:xsd="http://www.w3.org/2001/XMLSchema" xmlns:xs="http://www.w3.org/2001/XMLSchema" xmlns:p="http://schemas.microsoft.com/office/2006/metadata/properties" targetNamespace="http://schemas.microsoft.com/office/2006/metadata/properties" ma:root="true" ma:fieldsID="0967b7be50301903c78f9c39c6fd9af8">
     <xsd:element name="properties">
@@ -14011,25 +14053,33 @@
 </ct:contentTypeSchema>
 </file>
 
-<file path=customXml/item3.xml><?xml version="1.0" encoding="utf-8"?>
-<b:Sources xmlns:b="http://schemas.openxmlformats.org/officeDocument/2006/bibliography" xmlns="http://schemas.openxmlformats.org/officeDocument/2006/bibliography" SelectedStyle="\APA.XSL" StyleName="APA"/>
-</file>
-
 <file path=customXml/item4.xml><?xml version="1.0" encoding="utf-8"?>
-<p:properties xmlns:p="http://schemas.microsoft.com/office/2006/metadata/properties" xmlns:xsi="http://www.w3.org/2001/XMLSchema-instance" xmlns:pc="http://schemas.microsoft.com/office/infopath/2007/PartnerControls">
-  <documentManagement/>
-</p:properties>
+<?mso-contentType ?>
+<FormTemplates xmlns="http://schemas.microsoft.com/sharepoint/v3/contenttype/forms">
+  <Display>DocumentLibraryForm</Display>
+  <Edit>DocumentLibraryForm</Edit>
+  <New>DocumentLibraryForm</New>
+</FormTemplates>
 </file>
 
 <file path=customXml/itemProps1.xml><?xml version="1.0" encoding="utf-8"?>
-<ds:datastoreItem xmlns:ds="http://schemas.openxmlformats.org/officeDocument/2006/customXml" ds:itemID="{ABF6E877-42D5-49BF-ABBD-36D5F3F486D6}">
+<ds:datastoreItem xmlns:ds="http://schemas.openxmlformats.org/officeDocument/2006/customXml" ds:itemID="{642AD100-1791-43AC-8FB0-4D3F7DB735D5}">
   <ds:schemaRefs>
-    <ds:schemaRef ds:uri="http://schemas.microsoft.com/sharepoint/v3/contenttype/forms"/>
+    <ds:schemaRef ds:uri="http://schemas.microsoft.com/office/2006/metadata/properties"/>
+    <ds:schemaRef ds:uri="http://schemas.microsoft.com/office/infopath/2007/PartnerControls"/>
   </ds:schemaRefs>
 </ds:datastoreItem>
 </file>
 
 <file path=customXml/itemProps2.xml><?xml version="1.0" encoding="utf-8"?>
+<ds:datastoreItem xmlns:ds="http://schemas.openxmlformats.org/officeDocument/2006/customXml" ds:itemID="{CAB3C243-BCD6-4194-BB30-60AC2BFE2526}">
+  <ds:schemaRefs>
+    <ds:schemaRef ds:uri="http://schemas.openxmlformats.org/officeDocument/2006/bibliography"/>
+  </ds:schemaRefs>
+</ds:datastoreItem>
+</file>
+
+<file path=customXml/itemProps3.xml><?xml version="1.0" encoding="utf-8"?>
 <ds:datastoreItem xmlns:ds="http://schemas.openxmlformats.org/officeDocument/2006/customXml" ds:itemID="{2AAB4298-9DBF-4559-A385-52127390FCD4}">
   <ds:schemaRefs>
     <ds:schemaRef ds:uri="http://schemas.microsoft.com/office/2006/metadata/contentType"/>
@@ -14045,19 +14095,10 @@
 </ds:datastoreItem>
 </file>
 
-<file path=customXml/itemProps3.xml><?xml version="1.0" encoding="utf-8"?>
-<ds:datastoreItem xmlns:ds="http://schemas.openxmlformats.org/officeDocument/2006/customXml" ds:itemID="{CAB3C243-BCD6-4194-BB30-60AC2BFE2526}">
+<file path=customXml/itemProps4.xml><?xml version="1.0" encoding="utf-8"?>
+<ds:datastoreItem xmlns:ds="http://schemas.openxmlformats.org/officeDocument/2006/customXml" ds:itemID="{ABF6E877-42D5-49BF-ABBD-36D5F3F486D6}">
   <ds:schemaRefs>
-    <ds:schemaRef ds:uri="http://schemas.openxmlformats.org/officeDocument/2006/bibliography"/>
-  </ds:schemaRefs>
-</ds:datastoreItem>
-</file>
-
-<file path=customXml/itemProps4.xml><?xml version="1.0" encoding="utf-8"?>
-<ds:datastoreItem xmlns:ds="http://schemas.openxmlformats.org/officeDocument/2006/customXml" ds:itemID="{642AD100-1791-43AC-8FB0-4D3F7DB735D5}">
-  <ds:schemaRefs>
-    <ds:schemaRef ds:uri="http://schemas.microsoft.com/office/2006/metadata/properties"/>
-    <ds:schemaRef ds:uri="http://schemas.microsoft.com/office/infopath/2007/PartnerControls"/>
+    <ds:schemaRef ds:uri="http://schemas.microsoft.com/sharepoint/v3/contenttype/forms"/>
   </ds:schemaRefs>
 </ds:datastoreItem>
 </file>
</xml_diff>

<commit_message>
Polymorphism exercises halfway done.
</commit_message>
<xml_diff>
--- a/C# Advanced/OOP C#/04 - Polymorphism/04. CSharp-OOP-Polymorphism-Exercise.docx
+++ b/C# Advanced/OOP C#/04 - Polymorphism/04. CSharp-OOP-Polymorphism-Exercise.docx
@@ -1938,14 +1938,10 @@
         </w:rPr>
       </w:pPr>
       <w:r>
-        <w:rPr>
-          <w:highlight w:val="yellow"/>
-        </w:rPr>
         <w:t xml:space="preserve">Use </w:t>
       </w:r>
       <w:r>
         <w:rPr>
-          <w:highlight w:val="yellow"/>
           <w:lang w:val="bg-BG"/>
         </w:rPr>
         <w:t>your solution of the </w:t>
@@ -1954,14 +1950,12 @@
         <w:rPr>
           <w:b/>
           <w:bCs/>
-          <w:highlight w:val="yellow"/>
           <w:lang w:val="bg-BG"/>
         </w:rPr>
         <w:t>previous</w:t>
       </w:r>
       <w:r>
         <w:rPr>
-          <w:highlight w:val="yellow"/>
           <w:lang w:val="bg-BG"/>
         </w:rPr>
         <w:t> task for the starting point and add more functionality. Add a new vehicle – </w:t>
@@ -1970,14 +1964,12 @@
         <w:rPr>
           <w:b/>
           <w:bCs/>
-          <w:highlight w:val="yellow"/>
           <w:lang w:val="bg-BG"/>
         </w:rPr>
         <w:t>Bus</w:t>
       </w:r>
       <w:r>
         <w:rPr>
-          <w:highlight w:val="yellow"/>
           <w:lang w:val="bg-BG"/>
         </w:rPr>
         <w:t>. Add to every </w:t>
@@ -1986,14 +1978,12 @@
         <w:rPr>
           <w:b/>
           <w:bCs/>
-          <w:highlight w:val="yellow"/>
           <w:lang w:val="bg-BG"/>
         </w:rPr>
         <w:t>vehicle </w:t>
       </w:r>
       <w:r>
         <w:rPr>
-          <w:highlight w:val="yellow"/>
           <w:lang w:val="bg-BG"/>
         </w:rPr>
         <w:t>a new property – </w:t>
@@ -2002,14 +1992,12 @@
         <w:rPr>
           <w:b/>
           <w:bCs/>
-          <w:highlight w:val="yellow"/>
           <w:lang w:val="bg-BG"/>
         </w:rPr>
         <w:t>tank</w:t>
       </w:r>
       <w:r>
         <w:rPr>
-          <w:highlight w:val="yellow"/>
           <w:lang w:val="bg-BG"/>
         </w:rPr>
         <w:t> </w:t>
@@ -2018,14 +2006,12 @@
         <w:rPr>
           <w:b/>
           <w:bCs/>
-          <w:highlight w:val="yellow"/>
           <w:lang w:val="bg-BG"/>
         </w:rPr>
         <w:t>capacity</w:t>
       </w:r>
       <w:r>
         <w:rPr>
-          <w:highlight w:val="yellow"/>
           <w:lang w:val="bg-BG"/>
         </w:rPr>
         <w:t>. A vehicle cannot </w:t>
@@ -2034,14 +2020,12 @@
         <w:rPr>
           <w:b/>
           <w:bCs/>
-          <w:highlight w:val="yellow"/>
           <w:lang w:val="bg-BG"/>
         </w:rPr>
         <w:t>start</w:t>
       </w:r>
       <w:r>
         <w:rPr>
-          <w:highlight w:val="yellow"/>
           <w:lang w:val="bg-BG"/>
         </w:rPr>
         <w:t> </w:t>
@@ -2050,14 +2034,12 @@
         <w:rPr>
           <w:b/>
           <w:bCs/>
-          <w:highlight w:val="yellow"/>
           <w:lang w:val="bg-BG"/>
         </w:rPr>
         <w:t>with</w:t>
       </w:r>
       <w:r>
         <w:rPr>
-          <w:highlight w:val="yellow"/>
           <w:lang w:val="bg-BG"/>
         </w:rPr>
         <w:t> or </w:t>
@@ -2066,14 +2048,12 @@
         <w:rPr>
           <w:b/>
           <w:bCs/>
-          <w:highlight w:val="yellow"/>
           <w:lang w:val="bg-BG"/>
         </w:rPr>
         <w:t>refuel</w:t>
       </w:r>
       <w:r>
         <w:rPr>
-          <w:highlight w:val="yellow"/>
           <w:lang w:val="bg-BG"/>
         </w:rPr>
         <w:t> </w:t>
@@ -2082,14 +2062,12 @@
         <w:rPr>
           <w:b/>
           <w:bCs/>
-          <w:highlight w:val="yellow"/>
           <w:lang w:val="bg-BG"/>
         </w:rPr>
         <w:t>above</w:t>
       </w:r>
       <w:r>
         <w:rPr>
-          <w:highlight w:val="yellow"/>
           <w:lang w:val="bg-BG"/>
         </w:rPr>
         <w:t> its </w:t>
@@ -2098,14 +2076,12 @@
         <w:rPr>
           <w:b/>
           <w:bCs/>
-          <w:highlight w:val="yellow"/>
           <w:lang w:val="bg-BG"/>
         </w:rPr>
         <w:t>tank</w:t>
       </w:r>
       <w:r>
         <w:rPr>
-          <w:highlight w:val="yellow"/>
           <w:lang w:val="bg-BG"/>
         </w:rPr>
         <w:t> </w:t>
@@ -2114,14 +2090,12 @@
         <w:rPr>
           <w:b/>
           <w:bCs/>
-          <w:highlight w:val="yellow"/>
           <w:lang w:val="bg-BG"/>
         </w:rPr>
         <w:t>capacity</w:t>
       </w:r>
       <w:r>
         <w:rPr>
-          <w:highlight w:val="yellow"/>
           <w:lang w:val="bg-BG"/>
         </w:rPr>
         <w:t>.</w:t>
@@ -2136,7 +2110,6 @@
       </w:pPr>
       <w:r>
         <w:rPr>
-          <w:highlight w:val="yellow"/>
           <w:lang w:val="bg-BG"/>
         </w:rPr>
         <w:t>If you </w:t>
@@ -2145,14 +2118,12 @@
         <w:rPr>
           <w:b/>
           <w:bCs/>
-          <w:highlight w:val="yellow"/>
           <w:lang w:val="bg-BG"/>
         </w:rPr>
         <w:t>try to put more fuel</w:t>
       </w:r>
       <w:r>
         <w:rPr>
-          <w:highlight w:val="yellow"/>
           <w:lang w:val="bg-BG"/>
         </w:rPr>
         <w:t> in the tank than the </w:t>
@@ -2161,14 +2132,12 @@
         <w:rPr>
           <w:b/>
           <w:bCs/>
-          <w:highlight w:val="yellow"/>
           <w:lang w:val="bg-BG"/>
         </w:rPr>
         <w:t>available space,</w:t>
       </w:r>
       <w:r>
         <w:rPr>
-          <w:highlight w:val="yellow"/>
           <w:lang w:val="bg-BG"/>
         </w:rPr>
         <w:t> print on the console </w:t>
@@ -2178,14 +2147,12 @@
           <w:rFonts w:ascii="Consolas" w:hAnsi="Consolas"/>
           <w:b/>
           <w:bCs/>
-          <w:highlight w:val="yellow"/>
           <w:lang w:val="bg-BG"/>
         </w:rPr>
         <w:t>"Cannot fit {fuel amount} fuel in the tank"</w:t>
       </w:r>
       <w:r>
         <w:rPr>
-          <w:highlight w:val="yellow"/>
           <w:lang w:val="bg-BG"/>
         </w:rPr>
         <w:t> and </w:t>
@@ -2194,14 +2161,12 @@
         <w:rPr>
           <w:b/>
           <w:bCs/>
-          <w:highlight w:val="yellow"/>
           <w:lang w:val="bg-BG"/>
         </w:rPr>
         <w:t>do not add any fuel</w:t>
       </w:r>
       <w:r>
         <w:rPr>
-          <w:highlight w:val="yellow"/>
           <w:lang w:val="bg-BG"/>
         </w:rPr>
         <w:t> in the vehicle’s tank</w:t>
@@ -6282,14 +6247,10 @@
         <w:spacing w:before="120" w:after="80"/>
         <w:jc w:val="both"/>
         <w:rPr>
-          <w:highlight w:val="green"/>
-          <w:lang w:val="bg-BG"/>
-        </w:rPr>
-      </w:pPr>
-      <w:r>
-        <w:rPr>
-          <w:highlight w:val="green"/>
-        </w:rPr>
+          <w:lang w:val="bg-BG"/>
+        </w:rPr>
+      </w:pPr>
+      <w:r>
         <w:t>Wild Farm</w:t>
       </w:r>
     </w:p>
@@ -6301,116 +6262,81 @@
         </w:rPr>
       </w:pPr>
       <w:r>
-        <w:rPr>
-          <w:highlight w:val="green"/>
-        </w:rPr>
         <w:t xml:space="preserve">Your task is to create a </w:t>
       </w:r>
       <w:r>
         <w:rPr>
           <w:b/>
-          <w:highlight w:val="green"/>
         </w:rPr>
         <w:t>class</w:t>
       </w:r>
       <w:r>
-        <w:rPr>
-          <w:highlight w:val="green"/>
-        </w:rPr>
         <w:t xml:space="preserve"> </w:t>
       </w:r>
       <w:r>
         <w:rPr>
           <w:b/>
-          <w:highlight w:val="green"/>
         </w:rPr>
         <w:t>hierarchy</w:t>
       </w:r>
       <w:r>
-        <w:rPr>
-          <w:highlight w:val="green"/>
-        </w:rPr>
         <w:t xml:space="preserve"> like the </w:t>
       </w:r>
       <w:r>
-        <w:rPr>
-          <w:highlight w:val="green"/>
-        </w:rPr>
         <w:t xml:space="preserve">one </w:t>
       </w:r>
       <w:r>
         <w:rPr>
           <w:b/>
-          <w:highlight w:val="green"/>
         </w:rPr>
         <w:t>described</w:t>
       </w:r>
       <w:r>
-        <w:rPr>
-          <w:highlight w:val="green"/>
-        </w:rPr>
         <w:t xml:space="preserve"> </w:t>
       </w:r>
       <w:r>
         <w:rPr>
           <w:b/>
-          <w:highlight w:val="green"/>
         </w:rPr>
         <w:t>below</w:t>
       </w:r>
       <w:r>
-        <w:rPr>
-          <w:highlight w:val="green"/>
-        </w:rPr>
         <w:t xml:space="preserve">. The </w:t>
       </w:r>
       <w:r>
         <w:rPr>
           <w:rFonts w:ascii="Consolas" w:hAnsi="Consolas"/>
           <w:b/>
-          <w:highlight w:val="green"/>
         </w:rPr>
         <w:t>Animal</w:t>
       </w:r>
       <w:r>
-        <w:rPr>
-          <w:highlight w:val="green"/>
-        </w:rPr>
         <w:t xml:space="preserve">, </w:t>
       </w:r>
       <w:r>
         <w:rPr>
           <w:rFonts w:ascii="Consolas" w:hAnsi="Consolas"/>
           <w:b/>
-          <w:highlight w:val="green"/>
         </w:rPr>
         <w:t>Bird</w:t>
       </w:r>
       <w:r>
-        <w:rPr>
-          <w:highlight w:val="green"/>
-        </w:rPr>
         <w:t xml:space="preserve">, </w:t>
       </w:r>
       <w:r>
         <w:rPr>
           <w:rFonts w:ascii="Consolas" w:hAnsi="Consolas"/>
           <w:b/>
-          <w:highlight w:val="green"/>
         </w:rPr>
         <w:t>Mammal</w:t>
       </w:r>
       <w:r>
-        <w:rPr>
-          <w:highlight w:val="green"/>
-        </w:rPr>
         <w:t xml:space="preserve">, </w:t>
       </w:r>
       <w:r>
         <w:rPr>
           <w:rFonts w:ascii="Consolas" w:hAnsi="Consolas"/>
           <w:b/>
-          <w:highlight w:val="green"/>
         </w:rPr>
         <w:t>Feline</w:t>
       </w:r>
@@ -6418,41 +6344,29 @@
         <w:rPr>
           <w:rFonts w:ascii="Consolas" w:hAnsi="Consolas"/>
           <w:b/>
-          <w:highlight w:val="green"/>
         </w:rPr>
         <w:t>,</w:t>
       </w:r>
       <w:r>
-        <w:rPr>
-          <w:highlight w:val="green"/>
-        </w:rPr>
         <w:t xml:space="preserve"> and </w:t>
       </w:r>
       <w:r>
         <w:rPr>
           <w:rFonts w:ascii="Consolas" w:hAnsi="Consolas"/>
           <w:b/>
-          <w:highlight w:val="green"/>
         </w:rPr>
         <w:t>Food</w:t>
       </w:r>
       <w:r>
-        <w:rPr>
-          <w:highlight w:val="green"/>
-        </w:rPr>
         <w:t xml:space="preserve"> classes should be </w:t>
       </w:r>
       <w:r>
         <w:rPr>
           <w:b/>
-          <w:highlight w:val="green"/>
         </w:rPr>
         <w:t>abstract</w:t>
       </w:r>
       <w:r>
-        <w:rPr>
-          <w:highlight w:val="green"/>
-        </w:rPr>
         <w:t xml:space="preserve">. Override the method </w:t>
       </w:r>
       <w:r>
@@ -6460,14 +6374,10 @@
           <w:rFonts w:ascii="Consolas" w:hAnsi="Consolas"/>
           <w:b/>
           <w:noProof/>
-          <w:highlight w:val="green"/>
         </w:rPr>
         <w:t>ToString()</w:t>
       </w:r>
       <w:r>
-        <w:rPr>
-          <w:highlight w:val="green"/>
-        </w:rPr>
         <w:t>.</w:t>
       </w:r>
     </w:p>
@@ -6485,16 +6395,14 @@
           <w:rFonts w:ascii="Consolas" w:hAnsi="Consolas"/>
           <w:b/>
           <w:noProof/>
-          <w:highlight w:val="green"/>
-          <w:lang w:val="bg-BG"/>
-        </w:rPr>
-      </w:pPr>
-      <w:r>
-        <w:rPr>
-          <w:rFonts w:ascii="Consolas" w:hAnsi="Consolas"/>
-          <w:b/>
-          <w:noProof/>
-          <w:highlight w:val="green"/>
+          <w:lang w:val="bg-BG"/>
+        </w:rPr>
+      </w:pPr>
+      <w:r>
+        <w:rPr>
+          <w:rFonts w:ascii="Consolas" w:hAnsi="Consolas"/>
+          <w:b/>
+          <w:noProof/>
         </w:rPr>
         <w:t>Food – int Quantity</w:t>
       </w:r>
@@ -6513,16 +6421,14 @@
           <w:rFonts w:ascii="Consolas" w:hAnsi="Consolas"/>
           <w:b/>
           <w:noProof/>
-          <w:highlight w:val="green"/>
-          <w:lang w:val="bg-BG"/>
-        </w:rPr>
-      </w:pPr>
-      <w:r>
-        <w:rPr>
-          <w:rFonts w:ascii="Consolas" w:hAnsi="Consolas"/>
-          <w:b/>
-          <w:noProof/>
-          <w:highlight w:val="green"/>
+          <w:lang w:val="bg-BG"/>
+        </w:rPr>
+      </w:pPr>
+      <w:r>
+        <w:rPr>
+          <w:rFonts w:ascii="Consolas" w:hAnsi="Consolas"/>
+          <w:b/>
+          <w:noProof/>
         </w:rPr>
         <w:t>Vegetable</w:t>
       </w:r>
@@ -6541,16 +6447,14 @@
           <w:rFonts w:ascii="Consolas" w:hAnsi="Consolas"/>
           <w:b/>
           <w:noProof/>
-          <w:highlight w:val="green"/>
-          <w:lang w:val="bg-BG"/>
-        </w:rPr>
-      </w:pPr>
-      <w:r>
-        <w:rPr>
-          <w:rFonts w:ascii="Consolas" w:hAnsi="Consolas"/>
-          <w:b/>
-          <w:noProof/>
-          <w:highlight w:val="green"/>
+          <w:lang w:val="bg-BG"/>
+        </w:rPr>
+      </w:pPr>
+      <w:r>
+        <w:rPr>
+          <w:rFonts w:ascii="Consolas" w:hAnsi="Consolas"/>
+          <w:b/>
+          <w:noProof/>
         </w:rPr>
         <w:t>Fruit</w:t>
       </w:r>
@@ -6569,16 +6473,14 @@
           <w:rFonts w:ascii="Consolas" w:hAnsi="Consolas"/>
           <w:b/>
           <w:noProof/>
-          <w:highlight w:val="green"/>
-          <w:lang w:val="bg-BG"/>
-        </w:rPr>
-      </w:pPr>
-      <w:r>
-        <w:rPr>
-          <w:rFonts w:ascii="Consolas" w:hAnsi="Consolas"/>
-          <w:b/>
-          <w:noProof/>
-          <w:highlight w:val="green"/>
+          <w:lang w:val="bg-BG"/>
+        </w:rPr>
+      </w:pPr>
+      <w:r>
+        <w:rPr>
+          <w:rFonts w:ascii="Consolas" w:hAnsi="Consolas"/>
+          <w:b/>
+          <w:noProof/>
         </w:rPr>
         <w:t>Meat</w:t>
       </w:r>
@@ -6597,16 +6499,14 @@
           <w:rFonts w:ascii="Consolas" w:hAnsi="Consolas"/>
           <w:b/>
           <w:noProof/>
-          <w:highlight w:val="green"/>
-          <w:lang w:val="bg-BG"/>
-        </w:rPr>
-      </w:pPr>
-      <w:r>
-        <w:rPr>
-          <w:rFonts w:ascii="Consolas" w:hAnsi="Consolas"/>
-          <w:b/>
-          <w:noProof/>
-          <w:highlight w:val="green"/>
+          <w:lang w:val="bg-BG"/>
+        </w:rPr>
+      </w:pPr>
+      <w:r>
+        <w:rPr>
+          <w:rFonts w:ascii="Consolas" w:hAnsi="Consolas"/>
+          <w:b/>
+          <w:noProof/>
         </w:rPr>
         <w:t>Seeds</w:t>
       </w:r>
@@ -6625,16 +6525,14 @@
           <w:rFonts w:ascii="Consolas" w:hAnsi="Consolas"/>
           <w:b/>
           <w:noProof/>
-          <w:highlight w:val="green"/>
-          <w:lang w:val="bg-BG"/>
-        </w:rPr>
-      </w:pPr>
-      <w:r>
-        <w:rPr>
-          <w:rFonts w:ascii="Consolas" w:hAnsi="Consolas"/>
-          <w:b/>
-          <w:noProof/>
-          <w:highlight w:val="green"/>
+          <w:lang w:val="bg-BG"/>
+        </w:rPr>
+      </w:pPr>
+      <w:r>
+        <w:rPr>
+          <w:rFonts w:ascii="Consolas" w:hAnsi="Consolas"/>
+          <w:b/>
+          <w:noProof/>
         </w:rPr>
         <w:t>Animal – string Name, double Weight, int FoodEaten</w:t>
       </w:r>
@@ -6653,16 +6551,14 @@
           <w:rFonts w:ascii="Consolas" w:hAnsi="Consolas"/>
           <w:b/>
           <w:noProof/>
-          <w:highlight w:val="green"/>
-          <w:lang w:val="bg-BG"/>
-        </w:rPr>
-      </w:pPr>
-      <w:r>
-        <w:rPr>
-          <w:rFonts w:ascii="Consolas" w:hAnsi="Consolas"/>
-          <w:b/>
-          <w:noProof/>
-          <w:highlight w:val="green"/>
+          <w:lang w:val="bg-BG"/>
+        </w:rPr>
+      </w:pPr>
+      <w:r>
+        <w:rPr>
+          <w:rFonts w:ascii="Consolas" w:hAnsi="Consolas"/>
+          <w:b/>
+          <w:noProof/>
         </w:rPr>
         <w:t>Bird – double WingSize</w:t>
       </w:r>
@@ -6681,16 +6577,14 @@
           <w:rFonts w:ascii="Consolas" w:hAnsi="Consolas"/>
           <w:b/>
           <w:noProof/>
-          <w:highlight w:val="green"/>
-          <w:lang w:val="bg-BG"/>
-        </w:rPr>
-      </w:pPr>
-      <w:r>
-        <w:rPr>
-          <w:rFonts w:ascii="Consolas" w:hAnsi="Consolas"/>
-          <w:b/>
-          <w:noProof/>
-          <w:highlight w:val="green"/>
+          <w:lang w:val="bg-BG"/>
+        </w:rPr>
+      </w:pPr>
+      <w:r>
+        <w:rPr>
+          <w:rFonts w:ascii="Consolas" w:hAnsi="Consolas"/>
+          <w:b/>
+          <w:noProof/>
         </w:rPr>
         <w:t>Owl</w:t>
       </w:r>
@@ -6709,16 +6603,14 @@
           <w:rFonts w:ascii="Consolas" w:hAnsi="Consolas"/>
           <w:b/>
           <w:noProof/>
-          <w:highlight w:val="green"/>
-          <w:lang w:val="bg-BG"/>
-        </w:rPr>
-      </w:pPr>
-      <w:r>
-        <w:rPr>
-          <w:rFonts w:ascii="Consolas" w:hAnsi="Consolas"/>
-          <w:b/>
-          <w:noProof/>
-          <w:highlight w:val="green"/>
+          <w:lang w:val="bg-BG"/>
+        </w:rPr>
+      </w:pPr>
+      <w:r>
+        <w:rPr>
+          <w:rFonts w:ascii="Consolas" w:hAnsi="Consolas"/>
+          <w:b/>
+          <w:noProof/>
         </w:rPr>
         <w:t>Hen</w:t>
       </w:r>
@@ -6737,16 +6629,14 @@
           <w:rFonts w:ascii="Consolas" w:hAnsi="Consolas"/>
           <w:b/>
           <w:noProof/>
-          <w:highlight w:val="green"/>
-          <w:lang w:val="bg-BG"/>
-        </w:rPr>
-      </w:pPr>
-      <w:r>
-        <w:rPr>
-          <w:rFonts w:ascii="Consolas" w:hAnsi="Consolas"/>
-          <w:b/>
-          <w:noProof/>
-          <w:highlight w:val="green"/>
+          <w:lang w:val="bg-BG"/>
+        </w:rPr>
+      </w:pPr>
+      <w:r>
+        <w:rPr>
+          <w:rFonts w:ascii="Consolas" w:hAnsi="Consolas"/>
+          <w:b/>
+          <w:noProof/>
         </w:rPr>
         <w:t>Mammal – string LivingRegion</w:t>
       </w:r>
@@ -6765,16 +6655,14 @@
           <w:rFonts w:ascii="Consolas" w:hAnsi="Consolas"/>
           <w:b/>
           <w:noProof/>
-          <w:highlight w:val="green"/>
-          <w:lang w:val="bg-BG"/>
-        </w:rPr>
-      </w:pPr>
-      <w:r>
-        <w:rPr>
-          <w:rFonts w:ascii="Consolas" w:hAnsi="Consolas"/>
-          <w:b/>
-          <w:noProof/>
-          <w:highlight w:val="green"/>
+          <w:lang w:val="bg-BG"/>
+        </w:rPr>
+      </w:pPr>
+      <w:r>
+        <w:rPr>
+          <w:rFonts w:ascii="Consolas" w:hAnsi="Consolas"/>
+          <w:b/>
+          <w:noProof/>
         </w:rPr>
         <w:t>Mouse</w:t>
       </w:r>
@@ -6793,16 +6681,14 @@
           <w:rFonts w:ascii="Consolas" w:hAnsi="Consolas"/>
           <w:b/>
           <w:noProof/>
-          <w:highlight w:val="green"/>
-          <w:lang w:val="bg-BG"/>
-        </w:rPr>
-      </w:pPr>
-      <w:r>
-        <w:rPr>
-          <w:rFonts w:ascii="Consolas" w:hAnsi="Consolas"/>
-          <w:b/>
-          <w:noProof/>
-          <w:highlight w:val="green"/>
+          <w:lang w:val="bg-BG"/>
+        </w:rPr>
+      </w:pPr>
+      <w:r>
+        <w:rPr>
+          <w:rFonts w:ascii="Consolas" w:hAnsi="Consolas"/>
+          <w:b/>
+          <w:noProof/>
         </w:rPr>
         <w:t>Dog</w:t>
       </w:r>
@@ -6821,16 +6707,14 @@
           <w:rFonts w:ascii="Consolas" w:hAnsi="Consolas"/>
           <w:b/>
           <w:noProof/>
-          <w:highlight w:val="green"/>
-          <w:lang w:val="bg-BG"/>
-        </w:rPr>
-      </w:pPr>
-      <w:r>
-        <w:rPr>
-          <w:rFonts w:ascii="Consolas" w:hAnsi="Consolas"/>
-          <w:b/>
-          <w:noProof/>
-          <w:highlight w:val="green"/>
+          <w:lang w:val="bg-BG"/>
+        </w:rPr>
+      </w:pPr>
+      <w:r>
+        <w:rPr>
+          <w:rFonts w:ascii="Consolas" w:hAnsi="Consolas"/>
+          <w:b/>
+          <w:noProof/>
         </w:rPr>
         <w:t>Feline – string Breed</w:t>
       </w:r>
@@ -6849,16 +6733,14 @@
           <w:rFonts w:ascii="Consolas" w:hAnsi="Consolas"/>
           <w:b/>
           <w:noProof/>
-          <w:highlight w:val="green"/>
-          <w:lang w:val="bg-BG"/>
-        </w:rPr>
-      </w:pPr>
-      <w:r>
-        <w:rPr>
-          <w:rFonts w:ascii="Consolas" w:hAnsi="Consolas"/>
-          <w:b/>
-          <w:noProof/>
-          <w:highlight w:val="green"/>
+          <w:lang w:val="bg-BG"/>
+        </w:rPr>
+      </w:pPr>
+      <w:r>
+        <w:rPr>
+          <w:rFonts w:ascii="Consolas" w:hAnsi="Consolas"/>
+          <w:b/>
+          <w:noProof/>
         </w:rPr>
         <w:t>Cat</w:t>
       </w:r>
@@ -6961,16 +6843,14 @@
         <w:jc w:val="both"/>
         <w:rPr>
           <w:rFonts w:ascii="Consolas" w:hAnsi="Consolas"/>
-          <w:highlight w:val="green"/>
-          <w:lang w:val="bg-BG"/>
-        </w:rPr>
-      </w:pPr>
-      <w:r>
-        <w:rPr>
-          <w:rFonts w:ascii="Consolas" w:hAnsi="Consolas"/>
-          <w:b/>
-          <w:noProof/>
-          <w:highlight w:val="green"/>
+          <w:lang w:val="bg-BG"/>
+        </w:rPr>
+      </w:pPr>
+      <w:r>
+        <w:rPr>
+          <w:rFonts w:ascii="Consolas" w:hAnsi="Consolas"/>
+          <w:b/>
+          <w:noProof/>
         </w:rPr>
         <w:t>Owl – "Hoot Hoot"</w:t>
       </w:r>
@@ -6987,16 +6867,14 @@
         <w:jc w:val="both"/>
         <w:rPr>
           <w:rFonts w:ascii="Consolas" w:hAnsi="Consolas"/>
-          <w:highlight w:val="green"/>
-          <w:lang w:val="bg-BG"/>
-        </w:rPr>
-      </w:pPr>
-      <w:r>
-        <w:rPr>
-          <w:rFonts w:ascii="Consolas" w:hAnsi="Consolas"/>
-          <w:b/>
-          <w:noProof/>
-          <w:highlight w:val="green"/>
+          <w:lang w:val="bg-BG"/>
+        </w:rPr>
+      </w:pPr>
+      <w:r>
+        <w:rPr>
+          <w:rFonts w:ascii="Consolas" w:hAnsi="Consolas"/>
+          <w:b/>
+          <w:noProof/>
         </w:rPr>
         <w:t>Hen – "Cluck"</w:t>
       </w:r>
@@ -7013,16 +6891,14 @@
         <w:jc w:val="both"/>
         <w:rPr>
           <w:rFonts w:ascii="Consolas" w:hAnsi="Consolas"/>
-          <w:highlight w:val="green"/>
-          <w:lang w:val="bg-BG"/>
-        </w:rPr>
-      </w:pPr>
-      <w:r>
-        <w:rPr>
-          <w:rFonts w:ascii="Consolas" w:hAnsi="Consolas"/>
-          <w:b/>
-          <w:noProof/>
-          <w:highlight w:val="green"/>
+          <w:lang w:val="bg-BG"/>
+        </w:rPr>
+      </w:pPr>
+      <w:r>
+        <w:rPr>
+          <w:rFonts w:ascii="Consolas" w:hAnsi="Consolas"/>
+          <w:b/>
+          <w:noProof/>
         </w:rPr>
         <w:t>Mouse – "Squeak"</w:t>
       </w:r>
@@ -7039,16 +6915,14 @@
         <w:jc w:val="both"/>
         <w:rPr>
           <w:rFonts w:ascii="Consolas" w:hAnsi="Consolas"/>
-          <w:highlight w:val="green"/>
-          <w:lang w:val="bg-BG"/>
-        </w:rPr>
-      </w:pPr>
-      <w:r>
-        <w:rPr>
-          <w:rFonts w:ascii="Consolas" w:hAnsi="Consolas"/>
-          <w:b/>
-          <w:noProof/>
-          <w:highlight w:val="green"/>
+          <w:lang w:val="bg-BG"/>
+        </w:rPr>
+      </w:pPr>
+      <w:r>
+        <w:rPr>
+          <w:rFonts w:ascii="Consolas" w:hAnsi="Consolas"/>
+          <w:b/>
+          <w:noProof/>
         </w:rPr>
         <w:t>Dog – "Woof!"</w:t>
       </w:r>
@@ -7065,16 +6939,14 @@
         <w:jc w:val="both"/>
         <w:rPr>
           <w:rFonts w:ascii="Consolas" w:hAnsi="Consolas"/>
-          <w:highlight w:val="green"/>
-          <w:lang w:val="bg-BG"/>
-        </w:rPr>
-      </w:pPr>
-      <w:r>
-        <w:rPr>
-          <w:rFonts w:ascii="Consolas" w:hAnsi="Consolas"/>
-          <w:b/>
-          <w:noProof/>
-          <w:highlight w:val="green"/>
+          <w:lang w:val="bg-BG"/>
+        </w:rPr>
+      </w:pPr>
+      <w:r>
+        <w:rPr>
+          <w:rFonts w:ascii="Consolas" w:hAnsi="Consolas"/>
+          <w:b/>
+          <w:noProof/>
         </w:rPr>
         <w:t>Cat – "Meow"</w:t>
       </w:r>
@@ -7091,16 +6963,14 @@
         <w:jc w:val="both"/>
         <w:rPr>
           <w:rFonts w:ascii="Consolas" w:hAnsi="Consolas"/>
-          <w:highlight w:val="green"/>
-          <w:lang w:val="bg-BG"/>
-        </w:rPr>
-      </w:pPr>
-      <w:r>
-        <w:rPr>
-          <w:rFonts w:ascii="Consolas" w:hAnsi="Consolas"/>
-          <w:b/>
-          <w:noProof/>
-          <w:highlight w:val="green"/>
+          <w:lang w:val="bg-BG"/>
+        </w:rPr>
+      </w:pPr>
+      <w:r>
+        <w:rPr>
+          <w:rFonts w:ascii="Consolas" w:hAnsi="Consolas"/>
+          <w:b/>
+          <w:noProof/>
         </w:rPr>
         <w:lastRenderedPageBreak/>
         <w:t>Tiger – "ROAR!!!"</w:t>
@@ -7537,27 +7407,21 @@
         <w:spacing w:before="0" w:after="200"/>
         <w:jc w:val="both"/>
         <w:rPr>
-          <w:highlight w:val="green"/>
-          <w:lang w:val="bg-BG"/>
-        </w:rPr>
-      </w:pPr>
-      <w:r>
-        <w:rPr>
-          <w:b/>
-          <w:highlight w:val="green"/>
+          <w:lang w:val="bg-BG"/>
+        </w:rPr>
+      </w:pPr>
+      <w:r>
+        <w:rPr>
+          <w:b/>
         </w:rPr>
         <w:t>Hens</w:t>
       </w:r>
       <w:r>
-        <w:rPr>
-          <w:highlight w:val="green"/>
-        </w:rPr>
         <w:t xml:space="preserve"> eat </w:t>
       </w:r>
       <w:r>
         <w:rPr>
           <w:b/>
-          <w:highlight w:val="green"/>
         </w:rPr>
         <w:t>everything</w:t>
       </w:r>
@@ -7573,40 +7437,30 @@
         <w:spacing w:before="0" w:after="200"/>
         <w:jc w:val="both"/>
         <w:rPr>
-          <w:highlight w:val="green"/>
-          <w:lang w:val="bg-BG"/>
-        </w:rPr>
-      </w:pPr>
-      <w:r>
-        <w:rPr>
-          <w:b/>
-          <w:highlight w:val="green"/>
+          <w:lang w:val="bg-BG"/>
+        </w:rPr>
+      </w:pPr>
+      <w:r>
+        <w:rPr>
+          <w:b/>
         </w:rPr>
         <w:t>Mice</w:t>
       </w:r>
       <w:r>
-        <w:rPr>
-          <w:highlight w:val="green"/>
-        </w:rPr>
         <w:t xml:space="preserve"> eat </w:t>
       </w:r>
       <w:r>
         <w:rPr>
           <w:b/>
-          <w:highlight w:val="green"/>
         </w:rPr>
         <w:t>vegetables</w:t>
       </w:r>
       <w:r>
-        <w:rPr>
-          <w:highlight w:val="green"/>
-        </w:rPr>
         <w:t xml:space="preserve"> and </w:t>
       </w:r>
       <w:r>
         <w:rPr>
           <w:b/>
-          <w:highlight w:val="green"/>
         </w:rPr>
         <w:t>fruits</w:t>
       </w:r>
@@ -7622,40 +7476,30 @@
         <w:spacing w:before="0" w:after="200"/>
         <w:jc w:val="both"/>
         <w:rPr>
-          <w:highlight w:val="green"/>
-          <w:lang w:val="bg-BG"/>
-        </w:rPr>
-      </w:pPr>
-      <w:r>
-        <w:rPr>
-          <w:b/>
-          <w:highlight w:val="green"/>
+          <w:lang w:val="bg-BG"/>
+        </w:rPr>
+      </w:pPr>
+      <w:r>
+        <w:rPr>
+          <w:b/>
         </w:rPr>
         <w:t>Cats</w:t>
       </w:r>
       <w:r>
-        <w:rPr>
-          <w:highlight w:val="green"/>
-        </w:rPr>
         <w:t xml:space="preserve"> eat </w:t>
       </w:r>
       <w:r>
         <w:rPr>
           <w:b/>
-          <w:highlight w:val="green"/>
         </w:rPr>
         <w:t>vegetables</w:t>
       </w:r>
       <w:r>
-        <w:rPr>
-          <w:highlight w:val="green"/>
-        </w:rPr>
         <w:t xml:space="preserve"> and </w:t>
       </w:r>
       <w:r>
         <w:rPr>
           <w:b/>
-          <w:highlight w:val="green"/>
         </w:rPr>
         <w:t>meat</w:t>
       </w:r>
@@ -7671,80 +7515,60 @@
         <w:spacing w:before="0" w:after="200"/>
         <w:jc w:val="both"/>
         <w:rPr>
-          <w:highlight w:val="green"/>
-          <w:lang w:val="bg-BG"/>
-        </w:rPr>
-      </w:pPr>
-      <w:r>
-        <w:rPr>
-          <w:b/>
-          <w:highlight w:val="green"/>
+          <w:lang w:val="bg-BG"/>
+        </w:rPr>
+      </w:pPr>
+      <w:r>
+        <w:rPr>
+          <w:b/>
         </w:rPr>
         <w:t>Tigers</w:t>
       </w:r>
       <w:r>
-        <w:rPr>
-          <w:highlight w:val="green"/>
-        </w:rPr>
         <w:t xml:space="preserve">, </w:t>
       </w:r>
       <w:r>
         <w:rPr>
           <w:b/>
-          <w:highlight w:val="green"/>
         </w:rPr>
         <w:t>Dogs</w:t>
       </w:r>
       <w:r>
         <w:rPr>
           <w:b/>
-          <w:highlight w:val="green"/>
         </w:rPr>
         <w:t>,</w:t>
       </w:r>
       <w:r>
         <w:rPr>
           <w:b/>
-          <w:highlight w:val="green"/>
         </w:rPr>
         <w:t xml:space="preserve"> </w:t>
       </w:r>
       <w:r>
-        <w:rPr>
-          <w:highlight w:val="green"/>
-        </w:rPr>
         <w:t xml:space="preserve">and </w:t>
       </w:r>
       <w:r>
         <w:rPr>
           <w:b/>
-          <w:highlight w:val="green"/>
         </w:rPr>
         <w:t>Owls</w:t>
       </w:r>
       <w:r>
-        <w:rPr>
-          <w:highlight w:val="green"/>
-        </w:rPr>
         <w:t xml:space="preserve"> eat </w:t>
       </w:r>
       <w:r>
         <w:rPr>
           <w:b/>
-          <w:highlight w:val="green"/>
         </w:rPr>
         <w:t>only</w:t>
       </w:r>
       <w:r>
-        <w:rPr>
-          <w:highlight w:val="green"/>
-        </w:rPr>
         <w:t xml:space="preserve"> </w:t>
       </w:r>
       <w:r>
         <w:rPr>
           <w:b/>
-          <w:highlight w:val="green"/>
         </w:rPr>
         <w:t>meat</w:t>
       </w:r>
@@ -7773,7 +7597,6 @@
         <w:rPr>
           <w:rFonts w:ascii="Consolas" w:hAnsi="Consolas"/>
           <w:noProof/>
-          <w:highlight w:val="green"/>
           <w:lang w:val="bg-BG"/>
         </w:rPr>
       </w:pPr>
@@ -7783,7 +7606,6 @@
           <w:b/>
           <w:noProof/>
           <w:color w:val="000000" w:themeColor="text1"/>
-          <w:highlight w:val="green"/>
         </w:rPr>
         <w:t>"</w:t>
       </w:r>
@@ -7795,7 +7617,6 @@
           <w:noProof/>
           <w:color w:val="000000"/>
           <w:szCs w:val="20"/>
-          <w:highlight w:val="green"/>
         </w:rPr>
         <w:t>{AnimalType} does not eat {FoodType}!</w:t>
       </w:r>
@@ -7805,7 +7626,6 @@
           <w:b/>
           <w:noProof/>
           <w:color w:val="000000" w:themeColor="text1"/>
-          <w:highlight w:val="green"/>
         </w:rPr>
         <w:t>"</w:t>
       </w:r>
@@ -7818,100 +7638,69 @@
         </w:rPr>
       </w:pPr>
       <w:r>
-        <w:rPr>
-          <w:highlight w:val="green"/>
-        </w:rPr>
         <w:t xml:space="preserve">The </w:t>
       </w:r>
       <w:r>
         <w:rPr>
           <w:b/>
-          <w:highlight w:val="green"/>
         </w:rPr>
         <w:t>weight</w:t>
       </w:r>
       <w:r>
-        <w:rPr>
-          <w:highlight w:val="green"/>
-        </w:rPr>
         <w:t xml:space="preserve"> of an </w:t>
       </w:r>
       <w:r>
         <w:rPr>
           <w:b/>
-          <w:highlight w:val="green"/>
         </w:rPr>
         <w:t>animal</w:t>
       </w:r>
       <w:r>
-        <w:rPr>
-          <w:highlight w:val="green"/>
-        </w:rPr>
         <w:t xml:space="preserve"> will </w:t>
       </w:r>
       <w:r>
         <w:rPr>
           <w:b/>
-          <w:highlight w:val="green"/>
         </w:rPr>
         <w:t>increase</w:t>
       </w:r>
       <w:r>
-        <w:rPr>
-          <w:highlight w:val="green"/>
-        </w:rPr>
         <w:t xml:space="preserve"> with </w:t>
       </w:r>
       <w:r>
         <w:rPr>
           <w:b/>
-          <w:highlight w:val="green"/>
         </w:rPr>
         <w:t>every</w:t>
       </w:r>
       <w:r>
-        <w:rPr>
-          <w:highlight w:val="green"/>
-        </w:rPr>
         <w:t xml:space="preserve"> </w:t>
       </w:r>
       <w:r>
         <w:rPr>
           <w:b/>
-          <w:highlight w:val="green"/>
         </w:rPr>
         <w:t>piece</w:t>
       </w:r>
       <w:r>
-        <w:rPr>
-          <w:highlight w:val="green"/>
-        </w:rPr>
         <w:t xml:space="preserve"> of </w:t>
       </w:r>
       <w:r>
         <w:rPr>
           <w:b/>
-          <w:highlight w:val="green"/>
         </w:rPr>
         <w:t>food</w:t>
       </w:r>
       <w:r>
-        <w:rPr>
-          <w:highlight w:val="green"/>
-        </w:rPr>
         <w:t xml:space="preserve"> it </w:t>
       </w:r>
       <w:r>
         <w:rPr>
           <w:b/>
-          <w:highlight w:val="green"/>
         </w:rPr>
         <w:t>eats</w:t>
       </w:r>
       <w:r>
-        <w:rPr>
-          <w:highlight w:val="green"/>
-        </w:rPr>
         <w:t>, as follows:</w:t>
       </w:r>
     </w:p>
@@ -7928,16 +7717,14 @@
         <w:rPr>
           <w:rFonts w:ascii="Consolas" w:hAnsi="Consolas"/>
           <w:b/>
-          <w:highlight w:val="green"/>
-          <w:lang w:val="bg-BG"/>
-        </w:rPr>
-      </w:pPr>
-      <w:r>
-        <w:rPr>
-          <w:rFonts w:ascii="Consolas" w:hAnsi="Consolas"/>
-          <w:b/>
-          <w:noProof/>
-          <w:highlight w:val="green"/>
+          <w:lang w:val="bg-BG"/>
+        </w:rPr>
+      </w:pPr>
+      <w:r>
+        <w:rPr>
+          <w:rFonts w:ascii="Consolas" w:hAnsi="Consolas"/>
+          <w:b/>
+          <w:noProof/>
         </w:rPr>
         <w:t xml:space="preserve">Hen </w:t>
       </w:r>
@@ -7946,7 +7733,6 @@
           <w:rFonts w:ascii="Consolas" w:hAnsi="Consolas"/>
           <w:b/>
           <w:noProof/>
-          <w:highlight w:val="green"/>
         </w:rPr>
         <w:t>-</w:t>
       </w:r>
@@ -7955,7 +7741,6 @@
           <w:rFonts w:ascii="Consolas" w:hAnsi="Consolas"/>
           <w:b/>
           <w:noProof/>
-          <w:highlight w:val="green"/>
         </w:rPr>
         <w:t xml:space="preserve"> 0.35</w:t>
       </w:r>
@@ -7973,16 +7758,14 @@
         <w:rPr>
           <w:rFonts w:ascii="Consolas" w:hAnsi="Consolas"/>
           <w:b/>
-          <w:highlight w:val="green"/>
-          <w:lang w:val="bg-BG"/>
-        </w:rPr>
-      </w:pPr>
-      <w:r>
-        <w:rPr>
-          <w:rFonts w:ascii="Consolas" w:hAnsi="Consolas"/>
-          <w:b/>
-          <w:noProof/>
-          <w:highlight w:val="green"/>
+          <w:lang w:val="bg-BG"/>
+        </w:rPr>
+      </w:pPr>
+      <w:r>
+        <w:rPr>
+          <w:rFonts w:ascii="Consolas" w:hAnsi="Consolas"/>
+          <w:b/>
+          <w:noProof/>
         </w:rPr>
         <w:t xml:space="preserve">Owl </w:t>
       </w:r>
@@ -7991,7 +7774,6 @@
           <w:rFonts w:ascii="Consolas" w:hAnsi="Consolas"/>
           <w:b/>
           <w:noProof/>
-          <w:highlight w:val="green"/>
         </w:rPr>
         <w:t>-</w:t>
       </w:r>
@@ -8000,7 +7782,6 @@
           <w:rFonts w:ascii="Consolas" w:hAnsi="Consolas"/>
           <w:b/>
           <w:noProof/>
-          <w:highlight w:val="green"/>
         </w:rPr>
         <w:t xml:space="preserve"> 0.25</w:t>
       </w:r>
@@ -8018,16 +7799,14 @@
         <w:rPr>
           <w:rFonts w:ascii="Consolas" w:hAnsi="Consolas"/>
           <w:b/>
-          <w:highlight w:val="green"/>
-          <w:lang w:val="bg-BG"/>
-        </w:rPr>
-      </w:pPr>
-      <w:r>
-        <w:rPr>
-          <w:rFonts w:ascii="Consolas" w:hAnsi="Consolas"/>
-          <w:b/>
-          <w:noProof/>
-          <w:highlight w:val="green"/>
+          <w:lang w:val="bg-BG"/>
+        </w:rPr>
+      </w:pPr>
+      <w:r>
+        <w:rPr>
+          <w:rFonts w:ascii="Consolas" w:hAnsi="Consolas"/>
+          <w:b/>
+          <w:noProof/>
         </w:rPr>
         <w:t xml:space="preserve">Mouse </w:t>
       </w:r>
@@ -8036,7 +7815,6 @@
           <w:rFonts w:ascii="Consolas" w:hAnsi="Consolas"/>
           <w:b/>
           <w:noProof/>
-          <w:highlight w:val="green"/>
         </w:rPr>
         <w:t>-</w:t>
       </w:r>
@@ -8045,7 +7823,6 @@
           <w:rFonts w:ascii="Consolas" w:hAnsi="Consolas"/>
           <w:b/>
           <w:noProof/>
-          <w:highlight w:val="green"/>
         </w:rPr>
         <w:t xml:space="preserve"> 0.10</w:t>
       </w:r>
@@ -8063,16 +7840,14 @@
         <w:rPr>
           <w:rFonts w:ascii="Consolas" w:hAnsi="Consolas"/>
           <w:b/>
-          <w:highlight w:val="green"/>
-          <w:lang w:val="bg-BG"/>
-        </w:rPr>
-      </w:pPr>
-      <w:r>
-        <w:rPr>
-          <w:rFonts w:ascii="Consolas" w:hAnsi="Consolas"/>
-          <w:b/>
-          <w:noProof/>
-          <w:highlight w:val="green"/>
+          <w:lang w:val="bg-BG"/>
+        </w:rPr>
+      </w:pPr>
+      <w:r>
+        <w:rPr>
+          <w:rFonts w:ascii="Consolas" w:hAnsi="Consolas"/>
+          <w:b/>
+          <w:noProof/>
         </w:rPr>
         <w:t xml:space="preserve">Cat </w:t>
       </w:r>
@@ -8081,7 +7856,6 @@
           <w:rFonts w:ascii="Consolas" w:hAnsi="Consolas"/>
           <w:b/>
           <w:noProof/>
-          <w:highlight w:val="green"/>
         </w:rPr>
         <w:t>-</w:t>
       </w:r>
@@ -8090,7 +7864,6 @@
           <w:rFonts w:ascii="Consolas" w:hAnsi="Consolas"/>
           <w:b/>
           <w:noProof/>
-          <w:highlight w:val="green"/>
         </w:rPr>
         <w:t xml:space="preserve"> 0.30</w:t>
       </w:r>
@@ -8108,16 +7881,14 @@
         <w:rPr>
           <w:rFonts w:ascii="Consolas" w:hAnsi="Consolas"/>
           <w:b/>
-          <w:highlight w:val="green"/>
-          <w:lang w:val="bg-BG"/>
-        </w:rPr>
-      </w:pPr>
-      <w:r>
-        <w:rPr>
-          <w:rFonts w:ascii="Consolas" w:hAnsi="Consolas"/>
-          <w:b/>
-          <w:noProof/>
-          <w:highlight w:val="green"/>
+          <w:lang w:val="bg-BG"/>
+        </w:rPr>
+      </w:pPr>
+      <w:r>
+        <w:rPr>
+          <w:rFonts w:ascii="Consolas" w:hAnsi="Consolas"/>
+          <w:b/>
+          <w:noProof/>
         </w:rPr>
         <w:t xml:space="preserve">Dog </w:t>
       </w:r>
@@ -8126,7 +7897,6 @@
           <w:rFonts w:ascii="Consolas" w:hAnsi="Consolas"/>
           <w:b/>
           <w:noProof/>
-          <w:highlight w:val="green"/>
         </w:rPr>
         <w:t>-</w:t>
       </w:r>
@@ -8135,7 +7905,6 @@
           <w:rFonts w:ascii="Consolas" w:hAnsi="Consolas"/>
           <w:b/>
           <w:noProof/>
-          <w:highlight w:val="green"/>
         </w:rPr>
         <w:t xml:space="preserve"> 0.40</w:t>
       </w:r>
@@ -8153,16 +7922,14 @@
         <w:rPr>
           <w:rFonts w:ascii="Consolas" w:hAnsi="Consolas"/>
           <w:b/>
-          <w:highlight w:val="green"/>
-          <w:lang w:val="bg-BG"/>
-        </w:rPr>
-      </w:pPr>
-      <w:r>
-        <w:rPr>
-          <w:rFonts w:ascii="Consolas" w:hAnsi="Consolas"/>
-          <w:b/>
-          <w:noProof/>
-          <w:highlight w:val="green"/>
+          <w:lang w:val="bg-BG"/>
+        </w:rPr>
+      </w:pPr>
+      <w:r>
+        <w:rPr>
+          <w:rFonts w:ascii="Consolas" w:hAnsi="Consolas"/>
+          <w:b/>
+          <w:noProof/>
         </w:rPr>
         <w:t xml:space="preserve">Tiger </w:t>
       </w:r>
@@ -8171,7 +7938,6 @@
           <w:rFonts w:ascii="Consolas" w:hAnsi="Consolas"/>
           <w:b/>
           <w:noProof/>
-          <w:highlight w:val="green"/>
         </w:rPr>
         <w:t>-</w:t>
       </w:r>
@@ -8180,7 +7946,6 @@
           <w:rFonts w:ascii="Consolas" w:hAnsi="Consolas"/>
           <w:b/>
           <w:noProof/>
-          <w:highlight w:val="green"/>
         </w:rPr>
         <w:t xml:space="preserve"> 1.00</w:t>
       </w:r>
@@ -8238,7 +8003,6 @@
         <w:rPr>
           <w:rFonts w:ascii="Consolas" w:hAnsi="Consolas"/>
           <w:noProof/>
-          <w:highlight w:val="green"/>
           <w:lang w:val="bg-BG"/>
         </w:rPr>
       </w:pPr>
@@ -8248,7 +8012,6 @@
           <w:b/>
           <w:noProof/>
           <w:color w:val="000000" w:themeColor="text1"/>
-          <w:highlight w:val="green"/>
         </w:rPr>
         <w:t>Birds</w:t>
       </w:r>
@@ -8258,7 +8021,6 @@
           <w:b/>
           <w:noProof/>
           <w:color w:val="000000" w:themeColor="text1"/>
-          <w:highlight w:val="green"/>
           <w:lang w:val="bg-BG"/>
         </w:rPr>
         <w:t xml:space="preserve"> </w:t>
@@ -8269,7 +8031,6 @@
           <w:b/>
           <w:noProof/>
           <w:color w:val="000000" w:themeColor="text1"/>
-          <w:highlight w:val="green"/>
         </w:rPr>
         <w:t>-</w:t>
       </w:r>
@@ -8277,7 +8038,6 @@
         <w:rPr>
           <w:rFonts w:ascii="Consolas" w:hAnsi="Consolas"/>
           <w:noProof/>
-          <w:highlight w:val="green"/>
           <w:lang w:val="bg-BG"/>
         </w:rPr>
         <w:t xml:space="preserve"> </w:t>
@@ -8288,7 +8048,6 @@
           <w:b/>
           <w:noProof/>
           <w:color w:val="000000" w:themeColor="text1"/>
-          <w:highlight w:val="green"/>
           <w:lang w:val="bg-BG"/>
         </w:rPr>
         <w:t>"</w:t>
@@ -8298,7 +8057,6 @@
           <w:rFonts w:ascii="Consolas" w:hAnsi="Consolas"/>
           <w:b/>
           <w:noProof/>
-          <w:highlight w:val="green"/>
           <w:lang w:val="bg-BG"/>
         </w:rPr>
         <w:t>{</w:t>
@@ -8308,7 +8066,6 @@
           <w:rFonts w:ascii="Consolas" w:hAnsi="Consolas"/>
           <w:b/>
           <w:noProof/>
-          <w:highlight w:val="green"/>
         </w:rPr>
         <w:t>AnimalType</w:t>
       </w:r>
@@ -8317,7 +8074,6 @@
           <w:rFonts w:ascii="Consolas" w:hAnsi="Consolas"/>
           <w:b/>
           <w:noProof/>
-          <w:highlight w:val="green"/>
           <w:lang w:val="bg-BG"/>
         </w:rPr>
         <w:t>} [{</w:t>
@@ -8327,7 +8083,6 @@
           <w:rFonts w:ascii="Consolas" w:hAnsi="Consolas"/>
           <w:b/>
           <w:noProof/>
-          <w:highlight w:val="green"/>
         </w:rPr>
         <w:t>AnimalName</w:t>
       </w:r>
@@ -8336,7 +8091,6 @@
           <w:rFonts w:ascii="Consolas" w:hAnsi="Consolas"/>
           <w:b/>
           <w:noProof/>
-          <w:highlight w:val="green"/>
           <w:lang w:val="bg-BG"/>
         </w:rPr>
         <w:t>}, {</w:t>
@@ -8346,7 +8100,6 @@
           <w:rFonts w:ascii="Consolas" w:hAnsi="Consolas"/>
           <w:b/>
           <w:noProof/>
-          <w:highlight w:val="green"/>
         </w:rPr>
         <w:t>WingSize</w:t>
       </w:r>
@@ -8355,7 +8108,6 @@
           <w:rFonts w:ascii="Consolas" w:hAnsi="Consolas"/>
           <w:b/>
           <w:noProof/>
-          <w:highlight w:val="green"/>
           <w:lang w:val="bg-BG"/>
         </w:rPr>
         <w:t>}, {</w:t>
@@ -8365,7 +8117,6 @@
           <w:rFonts w:ascii="Consolas" w:hAnsi="Consolas"/>
           <w:b/>
           <w:noProof/>
-          <w:highlight w:val="green"/>
         </w:rPr>
         <w:t>AnimalWeight</w:t>
       </w:r>
@@ -8374,7 +8125,6 @@
           <w:rFonts w:ascii="Consolas" w:hAnsi="Consolas"/>
           <w:b/>
           <w:noProof/>
-          <w:highlight w:val="green"/>
           <w:lang w:val="bg-BG"/>
         </w:rPr>
         <w:t>}, {</w:t>
@@ -8384,7 +8134,6 @@
           <w:rFonts w:ascii="Consolas" w:hAnsi="Consolas"/>
           <w:b/>
           <w:noProof/>
-          <w:highlight w:val="green"/>
         </w:rPr>
         <w:t>FoodEaten</w:t>
       </w:r>
@@ -8393,7 +8142,6 @@
           <w:rFonts w:ascii="Consolas" w:hAnsi="Consolas"/>
           <w:b/>
           <w:noProof/>
-          <w:highlight w:val="green"/>
           <w:lang w:val="bg-BG"/>
         </w:rPr>
         <w:t>}]</w:t>
@@ -8404,7 +8152,6 @@
           <w:b/>
           <w:noProof/>
           <w:color w:val="000000" w:themeColor="text1"/>
-          <w:highlight w:val="green"/>
           <w:lang w:val="bg-BG"/>
         </w:rPr>
         <w:t>"</w:t>
@@ -8422,7 +8169,6 @@
         <w:rPr>
           <w:rFonts w:ascii="Consolas" w:hAnsi="Consolas"/>
           <w:noProof/>
-          <w:highlight w:val="green"/>
           <w:lang w:val="bg-BG"/>
         </w:rPr>
       </w:pPr>
@@ -8432,7 +8178,6 @@
           <w:b/>
           <w:noProof/>
           <w:color w:val="000000" w:themeColor="text1"/>
-          <w:highlight w:val="green"/>
         </w:rPr>
         <w:t xml:space="preserve">Felines </w:t>
       </w:r>
@@ -8442,7 +8187,6 @@
           <w:b/>
           <w:noProof/>
           <w:color w:val="000000" w:themeColor="text1"/>
-          <w:highlight w:val="green"/>
         </w:rPr>
         <w:t>-</w:t>
       </w:r>
@@ -8452,7 +8196,6 @@
           <w:b/>
           <w:noProof/>
           <w:color w:val="000000" w:themeColor="text1"/>
-          <w:highlight w:val="green"/>
         </w:rPr>
         <w:t xml:space="preserve"> </w:t>
       </w:r>
@@ -8462,7 +8205,6 @@
           <w:b/>
           <w:noProof/>
           <w:color w:val="000000" w:themeColor="text1"/>
-          <w:highlight w:val="green"/>
         </w:rPr>
         <w:t>"</w:t>
       </w:r>
@@ -8471,7 +8213,6 @@
           <w:rFonts w:ascii="Consolas" w:hAnsi="Consolas"/>
           <w:b/>
           <w:noProof/>
-          <w:highlight w:val="green"/>
         </w:rPr>
         <w:t>{AnimalType} [{AnimalName}, {Breed}, {AnimalWeight}, {AnimalLivingRegion}, {FoodEaten}]</w:t>
       </w:r>
@@ -8481,7 +8222,6 @@
           <w:b/>
           <w:noProof/>
           <w:color w:val="000000" w:themeColor="text1"/>
-          <w:highlight w:val="green"/>
         </w:rPr>
         <w:t>"</w:t>
       </w:r>
@@ -8498,7 +8238,6 @@
         <w:rPr>
           <w:rFonts w:ascii="Consolas" w:hAnsi="Consolas"/>
           <w:noProof/>
-          <w:highlight w:val="green"/>
           <w:lang w:val="bg-BG"/>
         </w:rPr>
       </w:pPr>
@@ -8508,7 +8247,6 @@
           <w:b/>
           <w:noProof/>
           <w:color w:val="000000" w:themeColor="text1"/>
-          <w:highlight w:val="green"/>
         </w:rPr>
         <w:t xml:space="preserve">Mice and Dogs </w:t>
       </w:r>
@@ -8518,7 +8256,6 @@
           <w:b/>
           <w:noProof/>
           <w:color w:val="000000" w:themeColor="text1"/>
-          <w:highlight w:val="green"/>
         </w:rPr>
         <w:t>-</w:t>
       </w:r>
@@ -8526,7 +8263,6 @@
         <w:rPr>
           <w:rFonts w:ascii="Consolas" w:hAnsi="Consolas"/>
           <w:noProof/>
-          <w:highlight w:val="green"/>
         </w:rPr>
         <w:t xml:space="preserve"> </w:t>
       </w:r>
@@ -8536,7 +8272,6 @@
           <w:b/>
           <w:noProof/>
           <w:color w:val="000000" w:themeColor="text1"/>
-          <w:highlight w:val="green"/>
         </w:rPr>
         <w:t>"</w:t>
       </w:r>
@@ -8545,7 +8280,6 @@
           <w:rFonts w:ascii="Consolas" w:hAnsi="Consolas"/>
           <w:b/>
           <w:noProof/>
-          <w:highlight w:val="green"/>
         </w:rPr>
         <w:t>{AnimalType} [{AnimalName}, {AnimalWeight}, {AnimalLivingRegion}, {FoodEaten}]</w:t>
       </w:r>
@@ -8555,7 +8289,6 @@
           <w:b/>
           <w:noProof/>
           <w:color w:val="000000" w:themeColor="text1"/>
-          <w:highlight w:val="green"/>
         </w:rPr>
         <w:t>"</w:t>
       </w:r>
@@ -14162,15 +13895,16 @@
 </file>
 
 <file path=customXml/item1.xml><?xml version="1.0" encoding="utf-8"?>
-<?mso-contentType ?>
-<FormTemplates xmlns="http://schemas.microsoft.com/sharepoint/v3/contenttype/forms">
-  <Display>DocumentLibraryForm</Display>
-  <Edit>DocumentLibraryForm</Edit>
-  <New>DocumentLibraryForm</New>
-</FormTemplates>
+<p:properties xmlns:p="http://schemas.microsoft.com/office/2006/metadata/properties" xmlns:xsi="http://www.w3.org/2001/XMLSchema-instance" xmlns:pc="http://schemas.microsoft.com/office/infopath/2007/PartnerControls">
+  <documentManagement/>
+</p:properties>
 </file>
 
 <file path=customXml/item2.xml><?xml version="1.0" encoding="utf-8"?>
+<b:Sources xmlns:b="http://schemas.openxmlformats.org/officeDocument/2006/bibliography" xmlns="http://schemas.openxmlformats.org/officeDocument/2006/bibliography" SelectedStyle="\APA.XSL" StyleName="APA"/>
+</file>
+
+<file path=customXml/item3.xml><?xml version="1.0" encoding="utf-8"?>
 <ct:contentTypeSchema xmlns:ct="http://schemas.microsoft.com/office/2006/metadata/contentType" xmlns:ma="http://schemas.microsoft.com/office/2006/metadata/properties/metaAttributes" ct:_="" ma:_="" ma:contentTypeName="Document" ma:contentTypeID="0x010100B6C18B0EB80FEC43B96FC4929E3ACDFF" ma:contentTypeVersion="0" ma:contentTypeDescription="Create a new document." ma:contentTypeScope="" ma:versionID="f204148d70153a85717fefcf945dd6d1">
   <xsd:schema xmlns:xsd="http://www.w3.org/2001/XMLSchema" xmlns:xs="http://www.w3.org/2001/XMLSchema" xmlns:p="http://schemas.microsoft.com/office/2006/metadata/properties" targetNamespace="http://schemas.microsoft.com/office/2006/metadata/properties" ma:root="true" ma:fieldsID="0967b7be50301903c78f9c39c6fd9af8">
     <xsd:element name="properties">
@@ -14284,25 +14018,33 @@
 </ct:contentTypeSchema>
 </file>
 
-<file path=customXml/item3.xml><?xml version="1.0" encoding="utf-8"?>
-<b:Sources xmlns:b="http://schemas.openxmlformats.org/officeDocument/2006/bibliography" xmlns="http://schemas.openxmlformats.org/officeDocument/2006/bibliography" SelectedStyle="\APA.XSL" StyleName="APA"/>
-</file>
-
 <file path=customXml/item4.xml><?xml version="1.0" encoding="utf-8"?>
-<p:properties xmlns:p="http://schemas.microsoft.com/office/2006/metadata/properties" xmlns:xsi="http://www.w3.org/2001/XMLSchema-instance" xmlns:pc="http://schemas.microsoft.com/office/infopath/2007/PartnerControls">
-  <documentManagement/>
-</p:properties>
+<?mso-contentType ?>
+<FormTemplates xmlns="http://schemas.microsoft.com/sharepoint/v3/contenttype/forms">
+  <Display>DocumentLibraryForm</Display>
+  <Edit>DocumentLibraryForm</Edit>
+  <New>DocumentLibraryForm</New>
+</FormTemplates>
 </file>
 
 <file path=customXml/itemProps1.xml><?xml version="1.0" encoding="utf-8"?>
-<ds:datastoreItem xmlns:ds="http://schemas.openxmlformats.org/officeDocument/2006/customXml" ds:itemID="{ABF6E877-42D5-49BF-ABBD-36D5F3F486D6}">
+<ds:datastoreItem xmlns:ds="http://schemas.openxmlformats.org/officeDocument/2006/customXml" ds:itemID="{642AD100-1791-43AC-8FB0-4D3F7DB735D5}">
   <ds:schemaRefs>
-    <ds:schemaRef ds:uri="http://schemas.microsoft.com/sharepoint/v3/contenttype/forms"/>
+    <ds:schemaRef ds:uri="http://schemas.microsoft.com/office/2006/metadata/properties"/>
+    <ds:schemaRef ds:uri="http://schemas.microsoft.com/office/infopath/2007/PartnerControls"/>
   </ds:schemaRefs>
 </ds:datastoreItem>
 </file>
 
 <file path=customXml/itemProps2.xml><?xml version="1.0" encoding="utf-8"?>
+<ds:datastoreItem xmlns:ds="http://schemas.openxmlformats.org/officeDocument/2006/customXml" ds:itemID="{CAB3C243-BCD6-4194-BB30-60AC2BFE2526}">
+  <ds:schemaRefs>
+    <ds:schemaRef ds:uri="http://schemas.openxmlformats.org/officeDocument/2006/bibliography"/>
+  </ds:schemaRefs>
+</ds:datastoreItem>
+</file>
+
+<file path=customXml/itemProps3.xml><?xml version="1.0" encoding="utf-8"?>
 <ds:datastoreItem xmlns:ds="http://schemas.openxmlformats.org/officeDocument/2006/customXml" ds:itemID="{2AAB4298-9DBF-4559-A385-52127390FCD4}">
   <ds:schemaRefs>
     <ds:schemaRef ds:uri="http://schemas.microsoft.com/office/2006/metadata/contentType"/>
@@ -14318,19 +14060,10 @@
 </ds:datastoreItem>
 </file>
 
-<file path=customXml/itemProps3.xml><?xml version="1.0" encoding="utf-8"?>
-<ds:datastoreItem xmlns:ds="http://schemas.openxmlformats.org/officeDocument/2006/customXml" ds:itemID="{CAB3C243-BCD6-4194-BB30-60AC2BFE2526}">
+<file path=customXml/itemProps4.xml><?xml version="1.0" encoding="utf-8"?>
+<ds:datastoreItem xmlns:ds="http://schemas.openxmlformats.org/officeDocument/2006/customXml" ds:itemID="{ABF6E877-42D5-49BF-ABBD-36D5F3F486D6}">
   <ds:schemaRefs>
-    <ds:schemaRef ds:uri="http://schemas.openxmlformats.org/officeDocument/2006/bibliography"/>
-  </ds:schemaRefs>
-</ds:datastoreItem>
-</file>
-
-<file path=customXml/itemProps4.xml><?xml version="1.0" encoding="utf-8"?>
-<ds:datastoreItem xmlns:ds="http://schemas.openxmlformats.org/officeDocument/2006/customXml" ds:itemID="{642AD100-1791-43AC-8FB0-4D3F7DB735D5}">
-  <ds:schemaRefs>
-    <ds:schemaRef ds:uri="http://schemas.microsoft.com/office/2006/metadata/properties"/>
-    <ds:schemaRef ds:uri="http://schemas.microsoft.com/office/infopath/2007/PartnerControls"/>
+    <ds:schemaRef ds:uri="http://schemas.microsoft.com/sharepoint/v3/contenttype/forms"/>
   </ds:schemaRefs>
 </ds:datastoreItem>
 </file>
</xml_diff>